<commit_message>
Final commit, released! :+1: :shipit:
</commit_message>
<xml_diff>
--- a/DragonID Press Release 11.2.13.docx
+++ b/DragonID Press Release 11.2.13.docx
@@ -1,6 +1,6 @@
 
 <file path=word/document.xml><?xml version="1.0" encoding="utf-8"?>
-<w:document xmlns:wpc="http://schemas.microsoft.com/office/word/2010/wordprocessingCanvas" xmlns:mc="http://schemas.openxmlformats.org/markup-compatibility/2006" xmlns:o="urn:schemas-microsoft-com:office:office" xmlns:r="http://schemas.openxmlformats.org/officeDocument/2006/relationships" xmlns:m="http://schemas.openxmlformats.org/officeDocument/2006/math" xmlns:v="urn:schemas-microsoft-com:vml" xmlns:wp14="http://schemas.microsoft.com/office/word/2010/wordprocessingDrawing" xmlns:wp="http://schemas.openxmlformats.org/drawingml/2006/wordprocessingDrawing" xmlns:w10="urn:schemas-microsoft-com:office:word" xmlns:w="http://schemas.openxmlformats.org/wordprocessingml/2006/main" xmlns:w14="http://schemas.microsoft.com/office/word/2010/wordml" xmlns:w15="http://schemas.microsoft.com/office/word/2012/wordml" xmlns:wpg="http://schemas.microsoft.com/office/word/2010/wordprocessingGroup" xmlns:wpi="http://schemas.microsoft.com/office/word/2010/wordprocessingInk" xmlns:wne="http://schemas.microsoft.com/office/word/2006/wordml" xmlns:wps="http://schemas.microsoft.com/office/word/2010/wordprocessingShape" mc:Ignorable="w14 w15 wp14">
+<w:document xmlns:wpc="http://schemas.microsoft.com/office/word/2010/wordprocessingCanvas" xmlns:mc="http://schemas.openxmlformats.org/markup-compatibility/2006" xmlns:o="urn:schemas-microsoft-com:office:office" xmlns:r="http://schemas.openxmlformats.org/officeDocument/2006/relationships" xmlns:m="http://schemas.openxmlformats.org/officeDocument/2006/math" xmlns:v="urn:schemas-microsoft-com:vml" xmlns:wp14="http://schemas.microsoft.com/office/word/2010/wordprocessingDrawing" xmlns:wp="http://schemas.openxmlformats.org/drawingml/2006/wordprocessingDrawing" xmlns:w10="urn:schemas-microsoft-com:office:word" xmlns:w="http://schemas.openxmlformats.org/wordprocessingml/2006/main" xmlns:w14="http://schemas.microsoft.com/office/word/2010/wordml" xmlns:wpg="http://schemas.microsoft.com/office/word/2010/wordprocessingGroup" xmlns:wpi="http://schemas.microsoft.com/office/word/2010/wordprocessingInk" xmlns:wne="http://schemas.microsoft.com/office/word/2006/wordml" xmlns:wps="http://schemas.microsoft.com/office/word/2010/wordprocessingShape" mc:Ignorable="w14 wp14">
   <w:body>
     <w:p>
       <w:pPr>
@@ -173,8 +173,54 @@
           <w:sz w:val="20"/>
           <w:szCs w:val="20"/>
         </w:rPr>
-        <w:t>Attribution-NonCommercial-ShareAlike 3.0 Unported</w:t>
-      </w:r>
+        <w:t>Attribution-</w:t>
+      </w:r>
+      <w:proofErr w:type="spellStart"/>
+      <w:r>
+        <w:rPr>
+          <w:rFonts w:ascii="Arial" w:hAnsi="Arial" w:cs="Arial"/>
+          <w:sz w:val="20"/>
+          <w:szCs w:val="20"/>
+        </w:rPr>
+        <w:t>NonCommercial</w:t>
+      </w:r>
+      <w:proofErr w:type="spellEnd"/>
+      <w:r>
+        <w:rPr>
+          <w:rFonts w:ascii="Arial" w:hAnsi="Arial" w:cs="Arial"/>
+          <w:sz w:val="20"/>
+          <w:szCs w:val="20"/>
+        </w:rPr>
+        <w:t>-</w:t>
+      </w:r>
+      <w:proofErr w:type="spellStart"/>
+      <w:r>
+        <w:rPr>
+          <w:rFonts w:ascii="Arial" w:hAnsi="Arial" w:cs="Arial"/>
+          <w:sz w:val="20"/>
+          <w:szCs w:val="20"/>
+        </w:rPr>
+        <w:t>ShareAlike</w:t>
+      </w:r>
+      <w:proofErr w:type="spellEnd"/>
+      <w:r>
+        <w:rPr>
+          <w:rFonts w:ascii="Arial" w:hAnsi="Arial" w:cs="Arial"/>
+          <w:sz w:val="20"/>
+          <w:szCs w:val="20"/>
+        </w:rPr>
+        <w:t xml:space="preserve"> 3.0 </w:t>
+      </w:r>
+      <w:proofErr w:type="spellStart"/>
+      <w:r>
+        <w:rPr>
+          <w:rFonts w:ascii="Arial" w:hAnsi="Arial" w:cs="Arial"/>
+          <w:sz w:val="20"/>
+          <w:szCs w:val="20"/>
+        </w:rPr>
+        <w:t>Unported</w:t>
+      </w:r>
+      <w:proofErr w:type="spellEnd"/>
       <w:r>
         <w:rPr>
           <w:rFonts w:ascii="Arial" w:hAnsi="Arial" w:cs="Arial"/>
@@ -189,7 +235,25 @@
           <w:sz w:val="20"/>
           <w:szCs w:val="20"/>
         </w:rPr>
-        <w:t>, includes a digital copy of the record design, schematics for 3D-printing the casing prototype, and a narrative detailing production and deployment possibilities.</w:t>
+        <w:t xml:space="preserve">, includes a digital copy of the record design, schematics for </w:t>
+      </w:r>
+      <w:proofErr w:type="gramStart"/>
+      <w:r>
+        <w:rPr>
+          <w:rFonts w:ascii="Arial" w:hAnsi="Arial" w:cs="Arial"/>
+          <w:sz w:val="20"/>
+          <w:szCs w:val="20"/>
+        </w:rPr>
+        <w:t>3D-printing</w:t>
+      </w:r>
+      <w:proofErr w:type="gramEnd"/>
+      <w:r>
+        <w:rPr>
+          <w:rFonts w:ascii="Arial" w:hAnsi="Arial" w:cs="Arial"/>
+          <w:sz w:val="20"/>
+          <w:szCs w:val="20"/>
+        </w:rPr>
+        <w:t xml:space="preserve"> the casing prototype, and a narrative detailing production and deployment possibilities.</w:t>
       </w:r>
     </w:p>
     <w:p>
@@ -225,7 +289,25 @@
           <w:sz w:val="20"/>
           <w:szCs w:val="20"/>
         </w:rPr>
-        <w:t xml:space="preserve">DragonID, LLC also hope to raise awareness for the issue that the Bill and Melinda Gates Foundation’s “Records for Life” contest was launched to solve: a lack of high quality, high durability, and easily accessible </w:t>
+        <w:t xml:space="preserve">DragonID, LLC also hope to raise awareness for the issue that the Bill and Melinda Gates Foundation’s “Records for Life” contest </w:t>
+      </w:r>
+      <w:proofErr w:type="gramStart"/>
+      <w:r>
+        <w:rPr>
+          <w:rFonts w:ascii="Arial" w:hAnsi="Arial" w:cs="Arial"/>
+          <w:sz w:val="20"/>
+          <w:szCs w:val="20"/>
+        </w:rPr>
+        <w:t>was launched</w:t>
+      </w:r>
+      <w:proofErr w:type="gramEnd"/>
+      <w:r>
+        <w:rPr>
+          <w:rFonts w:ascii="Arial" w:hAnsi="Arial" w:cs="Arial"/>
+          <w:sz w:val="20"/>
+          <w:szCs w:val="20"/>
+        </w:rPr>
+        <w:t xml:space="preserve"> to solve: a lack of high quality, high durability, and easily accessible </w:t>
       </w:r>
       <w:r>
         <w:rPr>
@@ -259,71 +341,8 @@
         </w:rPr>
         <w:t xml:space="preserve"> records in developing nations.</w:t>
       </w:r>
-    </w:p>
-    <w:p>
-      <w:pPr>
-        <w:spacing w:line="240" w:lineRule="auto"/>
-        <w:rPr>
-          <w:rFonts w:ascii="Arial" w:hAnsi="Arial" w:cs="Arial"/>
-          <w:sz w:val="20"/>
-          <w:szCs w:val="20"/>
-        </w:rPr>
-      </w:pPr>
-      <w:r>
-        <w:rPr>
-          <w:rFonts w:ascii="Arial" w:hAnsi="Arial" w:cs="Arial"/>
-          <w:sz w:val="20"/>
-          <w:szCs w:val="20"/>
-        </w:rPr>
-        <w:t>“Our company vision is to improve the lives and medical outcomes for patients across the world,” says Eugene Malinskiy, CEO of DragonID, LLC. “This design takes big steps toward that direction, but there’s always mor</w:t>
-      </w:r>
-      <w:r>
-        <w:rPr>
-          <w:rFonts w:ascii="Arial" w:hAnsi="Arial" w:cs="Arial"/>
-          <w:sz w:val="20"/>
-          <w:szCs w:val="20"/>
-        </w:rPr>
-        <w:t>e that can be done with fresh insight.”</w:t>
-      </w:r>
-    </w:p>
-    <w:p>
-      <w:pPr>
-        <w:spacing w:line="240" w:lineRule="auto"/>
-        <w:rPr>
-          <w:rFonts w:ascii="Arial" w:hAnsi="Arial" w:cs="Arial"/>
-          <w:sz w:val="20"/>
-          <w:szCs w:val="20"/>
-        </w:rPr>
-      </w:pPr>
-      <w:r>
-        <w:rPr>
-          <w:rFonts w:ascii="Arial" w:hAnsi="Arial" w:cs="Arial"/>
-          <w:sz w:val="20"/>
-          <w:szCs w:val="20"/>
-        </w:rPr>
-        <w:t xml:space="preserve">The complete public release package can be downloaded from GitHub, at </w:t>
-      </w:r>
-      <w:hyperlink r:id="rId6" w:history="1">
-        <w:r>
-          <w:rPr>
-            <w:rStyle w:val="Hyperlink"/>
-            <w:rFonts w:ascii="Arial" w:hAnsi="Arial" w:cs="Arial"/>
-            <w:sz w:val="20"/>
-            <w:szCs w:val="20"/>
-          </w:rPr>
-          <w:t>https://github.com/DragonID/Health-Records</w:t>
-        </w:r>
-      </w:hyperlink>
       <w:bookmarkStart w:id="0" w:name="_GoBack"/>
       <w:bookmarkEnd w:id="0"/>
-      <w:r>
-        <w:rPr>
-          <w:rFonts w:ascii="Arial" w:hAnsi="Arial" w:cs="Arial"/>
-          <w:sz w:val="20"/>
-          <w:szCs w:val="20"/>
-        </w:rPr>
-        <w:t>.</w:t>
-      </w:r>
     </w:p>
     <w:p>
       <w:pPr>
@@ -334,6 +353,40 @@
           <w:szCs w:val="20"/>
         </w:rPr>
       </w:pPr>
+      <w:r>
+        <w:rPr>
+          <w:rFonts w:ascii="Arial" w:hAnsi="Arial" w:cs="Arial"/>
+          <w:sz w:val="20"/>
+          <w:szCs w:val="20"/>
+        </w:rPr>
+        <w:t xml:space="preserve">“Our company vision is to improve the lives and medical outcomes for patients across the world,” says Eugene Malinskiy, CEO of DragonID, </w:t>
+      </w:r>
+      <w:proofErr w:type="gramStart"/>
+      <w:r>
+        <w:rPr>
+          <w:rFonts w:ascii="Arial" w:hAnsi="Arial" w:cs="Arial"/>
+          <w:sz w:val="20"/>
+          <w:szCs w:val="20"/>
+        </w:rPr>
+        <w:t>LLC</w:t>
+      </w:r>
+      <w:proofErr w:type="gramEnd"/>
+      <w:r>
+        <w:rPr>
+          <w:rFonts w:ascii="Arial" w:hAnsi="Arial" w:cs="Arial"/>
+          <w:sz w:val="20"/>
+          <w:szCs w:val="20"/>
+        </w:rPr>
+        <w:t>. “This design takes big steps toward that direction, but there’s always mor</w:t>
+      </w:r>
+      <w:r>
+        <w:rPr>
+          <w:rFonts w:ascii="Arial" w:hAnsi="Arial" w:cs="Arial"/>
+          <w:sz w:val="20"/>
+          <w:szCs w:val="20"/>
+        </w:rPr>
+        <w:t>e that can be done with fresh insight.”</w:t>
+      </w:r>
     </w:p>
     <w:p>
       <w:pPr>
@@ -604,7 +657,7 @@
     </w:p>
     <w:sectPr>
       <w:pgSz w:w="12240" w:h="15840"/>
-      <w:pgMar w:top="720" w:right="720" w:bottom="720" w:left="720" w:header="720" w:footer="720" w:gutter="0"/>
+      <w:pgMar w:top="1440" w:right="1440" w:bottom="1440" w:left="1440" w:header="720" w:footer="720" w:gutter="0"/>
       <w:cols w:space="720"/>
       <w:docGrid w:linePitch="360"/>
     </w:sectPr>
@@ -613,7 +666,7 @@
 </file>
 
 <file path=word/endnotes.xml><?xml version="1.0" encoding="utf-8"?>
-<w:endnotes xmlns:wpc="http://schemas.microsoft.com/office/word/2010/wordprocessingCanvas" xmlns:mc="http://schemas.openxmlformats.org/markup-compatibility/2006" xmlns:o="urn:schemas-microsoft-com:office:office" xmlns:r="http://schemas.openxmlformats.org/officeDocument/2006/relationships" xmlns:m="http://schemas.openxmlformats.org/officeDocument/2006/math" xmlns:v="urn:schemas-microsoft-com:vml" xmlns:wp14="http://schemas.microsoft.com/office/word/2010/wordprocessingDrawing" xmlns:wp="http://schemas.openxmlformats.org/drawingml/2006/wordprocessingDrawing" xmlns:w10="urn:schemas-microsoft-com:office:word" xmlns:w="http://schemas.openxmlformats.org/wordprocessingml/2006/main" xmlns:w14="http://schemas.microsoft.com/office/word/2010/wordml" xmlns:w15="http://schemas.microsoft.com/office/word/2012/wordml" xmlns:wpg="http://schemas.microsoft.com/office/word/2010/wordprocessingGroup" xmlns:wpi="http://schemas.microsoft.com/office/word/2010/wordprocessingInk" xmlns:wne="http://schemas.microsoft.com/office/word/2006/wordml" xmlns:wps="http://schemas.microsoft.com/office/word/2010/wordprocessingShape" mc:Ignorable="w14 w15 wp14">
+<w:endnotes xmlns:wpc="http://schemas.microsoft.com/office/word/2010/wordprocessingCanvas" xmlns:mc="http://schemas.openxmlformats.org/markup-compatibility/2006" xmlns:o="urn:schemas-microsoft-com:office:office" xmlns:r="http://schemas.openxmlformats.org/officeDocument/2006/relationships" xmlns:m="http://schemas.openxmlformats.org/officeDocument/2006/math" xmlns:v="urn:schemas-microsoft-com:vml" xmlns:wp14="http://schemas.microsoft.com/office/word/2010/wordprocessingDrawing" xmlns:wp="http://schemas.openxmlformats.org/drawingml/2006/wordprocessingDrawing" xmlns:w10="urn:schemas-microsoft-com:office:word" xmlns:w="http://schemas.openxmlformats.org/wordprocessingml/2006/main" xmlns:w14="http://schemas.microsoft.com/office/word/2010/wordml" xmlns:wpg="http://schemas.microsoft.com/office/word/2010/wordprocessingGroup" xmlns:wpi="http://schemas.microsoft.com/office/word/2010/wordprocessingInk" xmlns:wne="http://schemas.microsoft.com/office/word/2006/wordml" xmlns:wps="http://schemas.microsoft.com/office/word/2010/wordprocessingShape" mc:Ignorable="w14 wp14">
   <w:endnote w:type="separator" w:id="-1">
     <w:p>
       <w:pPr>
@@ -638,7 +691,7 @@
 </file>
 
 <file path=word/footnotes.xml><?xml version="1.0" encoding="utf-8"?>
-<w:footnotes xmlns:wpc="http://schemas.microsoft.com/office/word/2010/wordprocessingCanvas" xmlns:mc="http://schemas.openxmlformats.org/markup-compatibility/2006" xmlns:o="urn:schemas-microsoft-com:office:office" xmlns:r="http://schemas.openxmlformats.org/officeDocument/2006/relationships" xmlns:m="http://schemas.openxmlformats.org/officeDocument/2006/math" xmlns:v="urn:schemas-microsoft-com:vml" xmlns:wp14="http://schemas.microsoft.com/office/word/2010/wordprocessingDrawing" xmlns:wp="http://schemas.openxmlformats.org/drawingml/2006/wordprocessingDrawing" xmlns:w10="urn:schemas-microsoft-com:office:word" xmlns:w="http://schemas.openxmlformats.org/wordprocessingml/2006/main" xmlns:w14="http://schemas.microsoft.com/office/word/2010/wordml" xmlns:w15="http://schemas.microsoft.com/office/word/2012/wordml" xmlns:wpg="http://schemas.microsoft.com/office/word/2010/wordprocessingGroup" xmlns:wpi="http://schemas.microsoft.com/office/word/2010/wordprocessingInk" xmlns:wne="http://schemas.microsoft.com/office/word/2006/wordml" xmlns:wps="http://schemas.microsoft.com/office/word/2010/wordprocessingShape" mc:Ignorable="w14 w15 wp14">
+<w:footnotes xmlns:wpc="http://schemas.microsoft.com/office/word/2010/wordprocessingCanvas" xmlns:mc="http://schemas.openxmlformats.org/markup-compatibility/2006" xmlns:o="urn:schemas-microsoft-com:office:office" xmlns:r="http://schemas.openxmlformats.org/officeDocument/2006/relationships" xmlns:m="http://schemas.openxmlformats.org/officeDocument/2006/math" xmlns:v="urn:schemas-microsoft-com:vml" xmlns:wp14="http://schemas.microsoft.com/office/word/2010/wordprocessingDrawing" xmlns:wp="http://schemas.openxmlformats.org/drawingml/2006/wordprocessingDrawing" xmlns:w10="urn:schemas-microsoft-com:office:word" xmlns:w="http://schemas.openxmlformats.org/wordprocessingml/2006/main" xmlns:w14="http://schemas.microsoft.com/office/word/2010/wordml" xmlns:wpg="http://schemas.microsoft.com/office/word/2010/wordprocessingGroup" xmlns:wpi="http://schemas.microsoft.com/office/word/2010/wordprocessingInk" xmlns:wne="http://schemas.microsoft.com/office/word/2006/wordml" xmlns:wps="http://schemas.microsoft.com/office/word/2010/wordprocessingShape" mc:Ignorable="w14 wp14">
   <w:footnote w:type="separator" w:id="-1">
     <w:p>
       <w:pPr>
@@ -663,7 +716,7 @@
 </file>
 
 <file path=word/styles.xml><?xml version="1.0" encoding="utf-8"?>
-<w:styles xmlns:mc="http://schemas.openxmlformats.org/markup-compatibility/2006" xmlns:r="http://schemas.openxmlformats.org/officeDocument/2006/relationships" xmlns:w="http://schemas.openxmlformats.org/wordprocessingml/2006/main" xmlns:w14="http://schemas.microsoft.com/office/word/2010/wordml" xmlns:w15="http://schemas.microsoft.com/office/word/2012/wordml" mc:Ignorable="w14 w15">
+<w:styles xmlns:mc="http://schemas.openxmlformats.org/markup-compatibility/2006" xmlns:r="http://schemas.openxmlformats.org/officeDocument/2006/relationships" xmlns:w="http://schemas.openxmlformats.org/wordprocessingml/2006/main" xmlns:w14="http://schemas.microsoft.com/office/word/2010/wordml" mc:Ignorable="w14">
   <w:docDefaults>
     <w:rPrDefault>
       <w:rPr>
@@ -679,378 +732,389 @@
       </w:pPr>
     </w:pPrDefault>
   </w:docDefaults>
-  <w:latentStyles w:defLockedState="0" w:defUIPriority="99" w:defSemiHidden="0" w:defUnhideWhenUsed="0" w:defQFormat="0" w:count="371">
-    <w:lsdException w:name="Normal" w:uiPriority="0" w:qFormat="1"/>
-    <w:lsdException w:name="heading 1" w:uiPriority="9" w:qFormat="1"/>
-    <w:lsdException w:name="heading 2" w:semiHidden="1" w:uiPriority="9" w:unhideWhenUsed="1" w:qFormat="1"/>
-    <w:lsdException w:name="heading 3" w:semiHidden="1" w:uiPriority="9" w:unhideWhenUsed="1" w:qFormat="1"/>
-    <w:lsdException w:name="heading 4" w:semiHidden="1" w:uiPriority="9" w:unhideWhenUsed="1" w:qFormat="1"/>
-    <w:lsdException w:name="heading 5" w:semiHidden="1" w:uiPriority="9" w:unhideWhenUsed="1" w:qFormat="1"/>
-    <w:lsdException w:name="heading 6" w:semiHidden="1" w:uiPriority="9" w:unhideWhenUsed="1" w:qFormat="1"/>
-    <w:lsdException w:name="heading 7" w:semiHidden="1" w:uiPriority="9" w:unhideWhenUsed="1" w:qFormat="1"/>
-    <w:lsdException w:name="heading 8" w:semiHidden="1" w:uiPriority="9" w:unhideWhenUsed="1" w:qFormat="1"/>
-    <w:lsdException w:name="heading 9" w:semiHidden="1" w:uiPriority="9" w:unhideWhenUsed="1" w:qFormat="1"/>
-    <w:lsdException w:name="index 1" w:semiHidden="1" w:unhideWhenUsed="1"/>
-    <w:lsdException w:name="index 2" w:semiHidden="1" w:unhideWhenUsed="1"/>
-    <w:lsdException w:name="index 3" w:semiHidden="1" w:unhideWhenUsed="1"/>
-    <w:lsdException w:name="index 4" w:semiHidden="1" w:unhideWhenUsed="1"/>
-    <w:lsdException w:name="index 5" w:semiHidden="1" w:unhideWhenUsed="1"/>
-    <w:lsdException w:name="index 6" w:semiHidden="1" w:unhideWhenUsed="1"/>
-    <w:lsdException w:name="index 7" w:semiHidden="1" w:unhideWhenUsed="1"/>
-    <w:lsdException w:name="index 8" w:semiHidden="1" w:unhideWhenUsed="1"/>
-    <w:lsdException w:name="index 9" w:semiHidden="1" w:unhideWhenUsed="1"/>
-    <w:lsdException w:name="toc 1" w:semiHidden="1" w:uiPriority="39" w:unhideWhenUsed="1"/>
-    <w:lsdException w:name="toc 2" w:semiHidden="1" w:uiPriority="39" w:unhideWhenUsed="1"/>
-    <w:lsdException w:name="toc 3" w:semiHidden="1" w:uiPriority="39" w:unhideWhenUsed="1"/>
-    <w:lsdException w:name="toc 4" w:semiHidden="1" w:uiPriority="39" w:unhideWhenUsed="1"/>
-    <w:lsdException w:name="toc 5" w:semiHidden="1" w:uiPriority="39" w:unhideWhenUsed="1"/>
-    <w:lsdException w:name="toc 6" w:semiHidden="1" w:uiPriority="39" w:unhideWhenUsed="1"/>
-    <w:lsdException w:name="toc 7" w:semiHidden="1" w:uiPriority="39" w:unhideWhenUsed="1"/>
-    <w:lsdException w:name="toc 8" w:semiHidden="1" w:uiPriority="39" w:unhideWhenUsed="1"/>
-    <w:lsdException w:name="toc 9" w:semiHidden="1" w:uiPriority="39" w:unhideWhenUsed="1"/>
-    <w:lsdException w:name="Normal Indent" w:semiHidden="1" w:unhideWhenUsed="1"/>
-    <w:lsdException w:name="footnote text" w:semiHidden="1" w:unhideWhenUsed="1"/>
-    <w:lsdException w:name="annotation text" w:semiHidden="1" w:unhideWhenUsed="1"/>
-    <w:lsdException w:name="header" w:semiHidden="1" w:unhideWhenUsed="1"/>
-    <w:lsdException w:name="footer" w:semiHidden="1" w:unhideWhenUsed="1"/>
-    <w:lsdException w:name="index heading" w:semiHidden="1" w:unhideWhenUsed="1"/>
-    <w:lsdException w:name="caption" w:semiHidden="1" w:uiPriority="35" w:unhideWhenUsed="1" w:qFormat="1"/>
-    <w:lsdException w:name="table of figures" w:semiHidden="1" w:unhideWhenUsed="1"/>
-    <w:lsdException w:name="envelope address" w:semiHidden="1" w:unhideWhenUsed="1"/>
-    <w:lsdException w:name="envelope return" w:semiHidden="1" w:unhideWhenUsed="1"/>
-    <w:lsdException w:name="footnote reference" w:semiHidden="1" w:unhideWhenUsed="1"/>
-    <w:lsdException w:name="annotation reference" w:semiHidden="1" w:unhideWhenUsed="1"/>
-    <w:lsdException w:name="line number" w:semiHidden="1" w:unhideWhenUsed="1"/>
-    <w:lsdException w:name="page number" w:semiHidden="1" w:unhideWhenUsed="1"/>
-    <w:lsdException w:name="endnote reference" w:semiHidden="1" w:unhideWhenUsed="1"/>
-    <w:lsdException w:name="endnote text" w:semiHidden="1" w:unhideWhenUsed="1"/>
-    <w:lsdException w:name="table of authorities" w:semiHidden="1" w:unhideWhenUsed="1"/>
-    <w:lsdException w:name="macro" w:semiHidden="1" w:unhideWhenUsed="1"/>
-    <w:lsdException w:name="toa heading" w:semiHidden="1" w:unhideWhenUsed="1"/>
-    <w:lsdException w:name="List" w:semiHidden="1" w:unhideWhenUsed="1"/>
-    <w:lsdException w:name="List Bullet" w:semiHidden="1" w:unhideWhenUsed="1"/>
-    <w:lsdException w:name="List Number" w:semiHidden="1" w:unhideWhenUsed="1"/>
-    <w:lsdException w:name="List 2" w:semiHidden="1" w:unhideWhenUsed="1"/>
-    <w:lsdException w:name="List 3" w:semiHidden="1" w:unhideWhenUsed="1"/>
-    <w:lsdException w:name="List 4" w:semiHidden="1" w:unhideWhenUsed="1"/>
-    <w:lsdException w:name="List 5" w:semiHidden="1" w:unhideWhenUsed="1"/>
-    <w:lsdException w:name="List Bullet 2" w:semiHidden="1" w:unhideWhenUsed="1"/>
-    <w:lsdException w:name="List Bullet 3" w:semiHidden="1" w:unhideWhenUsed="1"/>
-    <w:lsdException w:name="List Bullet 4" w:semiHidden="1" w:unhideWhenUsed="1"/>
-    <w:lsdException w:name="List Bullet 5" w:semiHidden="1" w:unhideWhenUsed="1"/>
-    <w:lsdException w:name="List Number 2" w:semiHidden="1" w:unhideWhenUsed="1"/>
-    <w:lsdException w:name="List Number 3" w:semiHidden="1" w:unhideWhenUsed="1"/>
-    <w:lsdException w:name="List Number 4" w:semiHidden="1" w:unhideWhenUsed="1"/>
-    <w:lsdException w:name="List Number 5" w:semiHidden="1" w:unhideWhenUsed="1"/>
-    <w:lsdException w:name="Title" w:uiPriority="10" w:qFormat="1"/>
-    <w:lsdException w:name="Closing" w:semiHidden="1" w:unhideWhenUsed="1"/>
-    <w:lsdException w:name="Signature" w:semiHidden="1" w:unhideWhenUsed="1"/>
-    <w:lsdException w:name="Default Paragraph Font" w:semiHidden="1" w:uiPriority="1" w:unhideWhenUsed="1"/>
-    <w:lsdException w:name="Body Text" w:semiHidden="1" w:unhideWhenUsed="1"/>
-    <w:lsdException w:name="Body Text Indent" w:semiHidden="1" w:unhideWhenUsed="1"/>
-    <w:lsdException w:name="List Continue" w:semiHidden="1" w:unhideWhenUsed="1"/>
-    <w:lsdException w:name="List Continue 2" w:semiHidden="1" w:unhideWhenUsed="1"/>
-    <w:lsdException w:name="List Continue 3" w:semiHidden="1" w:unhideWhenUsed="1"/>
-    <w:lsdException w:name="List Continue 4" w:semiHidden="1" w:unhideWhenUsed="1"/>
-    <w:lsdException w:name="List Continue 5" w:semiHidden="1" w:unhideWhenUsed="1"/>
-    <w:lsdException w:name="Message Header" w:semiHidden="1" w:unhideWhenUsed="1"/>
-    <w:lsdException w:name="Subtitle" w:uiPriority="11" w:qFormat="1"/>
-    <w:lsdException w:name="Salutation" w:semiHidden="1" w:unhideWhenUsed="1"/>
-    <w:lsdException w:name="Date" w:semiHidden="1" w:unhideWhenUsed="1"/>
-    <w:lsdException w:name="Body Text First Indent" w:semiHidden="1" w:unhideWhenUsed="1"/>
-    <w:lsdException w:name="Body Text First Indent 2" w:semiHidden="1" w:unhideWhenUsed="1"/>
-    <w:lsdException w:name="Note Heading" w:semiHidden="1" w:unhideWhenUsed="1"/>
-    <w:lsdException w:name="Body Text 2" w:semiHidden="1" w:unhideWhenUsed="1"/>
-    <w:lsdException w:name="Body Text 3" w:semiHidden="1" w:unhideWhenUsed="1"/>
-    <w:lsdException w:name="Body Text Indent 2" w:semiHidden="1" w:unhideWhenUsed="1"/>
-    <w:lsdException w:name="Body Text Indent 3" w:semiHidden="1" w:unhideWhenUsed="1"/>
-    <w:lsdException w:name="Block Text" w:semiHidden="1" w:unhideWhenUsed="1"/>
-    <w:lsdException w:name="Hyperlink" w:semiHidden="1" w:unhideWhenUsed="1"/>
-    <w:lsdException w:name="FollowedHyperlink" w:semiHidden="1" w:unhideWhenUsed="1"/>
-    <w:lsdException w:name="Strong" w:uiPriority="22" w:qFormat="1"/>
-    <w:lsdException w:name="Emphasis" w:uiPriority="20" w:qFormat="1"/>
-    <w:lsdException w:name="Document Map" w:semiHidden="1" w:unhideWhenUsed="1"/>
-    <w:lsdException w:name="Plain Text" w:semiHidden="1" w:unhideWhenUsed="1"/>
-    <w:lsdException w:name="E-mail Signature" w:semiHidden="1" w:unhideWhenUsed="1"/>
-    <w:lsdException w:name="HTML Top of Form" w:semiHidden="1" w:unhideWhenUsed="1"/>
-    <w:lsdException w:name="HTML Bottom of Form" w:semiHidden="1" w:unhideWhenUsed="1"/>
-    <w:lsdException w:name="Normal (Web)" w:semiHidden="1" w:unhideWhenUsed="1"/>
-    <w:lsdException w:name="HTML Acronym" w:semiHidden="1" w:unhideWhenUsed="1"/>
-    <w:lsdException w:name="HTML Address" w:semiHidden="1" w:unhideWhenUsed="1"/>
-    <w:lsdException w:name="HTML Cite" w:semiHidden="1" w:unhideWhenUsed="1"/>
-    <w:lsdException w:name="HTML Code" w:semiHidden="1" w:unhideWhenUsed="1"/>
-    <w:lsdException w:name="HTML Definition" w:semiHidden="1" w:unhideWhenUsed="1"/>
-    <w:lsdException w:name="HTML Keyboard" w:semiHidden="1" w:unhideWhenUsed="1"/>
-    <w:lsdException w:name="HTML Preformatted" w:semiHidden="1" w:unhideWhenUsed="1"/>
-    <w:lsdException w:name="HTML Sample" w:semiHidden="1" w:unhideWhenUsed="1"/>
-    <w:lsdException w:name="HTML Typewriter" w:semiHidden="1" w:unhideWhenUsed="1"/>
-    <w:lsdException w:name="HTML Variable" w:semiHidden="1" w:unhideWhenUsed="1"/>
-    <w:lsdException w:name="Normal Table" w:semiHidden="1" w:unhideWhenUsed="1"/>
-    <w:lsdException w:name="annotation subject" w:semiHidden="1" w:unhideWhenUsed="1"/>
-    <w:lsdException w:name="No List" w:semiHidden="1" w:unhideWhenUsed="1"/>
-    <w:lsdException w:name="Outline List 1" w:semiHidden="1" w:unhideWhenUsed="1"/>
-    <w:lsdException w:name="Outline List 2" w:semiHidden="1" w:unhideWhenUsed="1"/>
-    <w:lsdException w:name="Outline List 3" w:semiHidden="1" w:unhideWhenUsed="1"/>
-    <w:lsdException w:name="Table Simple 1" w:semiHidden="1" w:unhideWhenUsed="1"/>
-    <w:lsdException w:name="Table Simple 2" w:semiHidden="1" w:unhideWhenUsed="1"/>
-    <w:lsdException w:name="Table Simple 3" w:semiHidden="1" w:unhideWhenUsed="1"/>
-    <w:lsdException w:name="Table Classic 1" w:semiHidden="1" w:unhideWhenUsed="1"/>
-    <w:lsdException w:name="Table Classic 2" w:semiHidden="1" w:unhideWhenUsed="1"/>
-    <w:lsdException w:name="Table Classic 3" w:semiHidden="1" w:unhideWhenUsed="1"/>
-    <w:lsdException w:name="Table Classic 4" w:semiHidden="1" w:unhideWhenUsed="1"/>
-    <w:lsdException w:name="Table Colorful 1" w:semiHidden="1" w:unhideWhenUsed="1"/>
-    <w:lsdException w:name="Table Colorful 2" w:semiHidden="1" w:unhideWhenUsed="1"/>
-    <w:lsdException w:name="Table Colorful 3" w:semiHidden="1" w:unhideWhenUsed="1"/>
-    <w:lsdException w:name="Table Columns 1" w:semiHidden="1" w:unhideWhenUsed="1"/>
-    <w:lsdException w:name="Table Columns 2" w:semiHidden="1" w:unhideWhenUsed="1"/>
-    <w:lsdException w:name="Table Columns 3" w:semiHidden="1" w:unhideWhenUsed="1"/>
-    <w:lsdException w:name="Table Columns 4" w:semiHidden="1" w:unhideWhenUsed="1"/>
-    <w:lsdException w:name="Table Columns 5" w:semiHidden="1" w:unhideWhenUsed="1"/>
-    <w:lsdException w:name="Table Grid 1" w:semiHidden="1" w:unhideWhenUsed="1"/>
-    <w:lsdException w:name="Table Grid 2" w:semiHidden="1" w:unhideWhenUsed="1"/>
-    <w:lsdException w:name="Table Grid 3" w:semiHidden="1" w:unhideWhenUsed="1"/>
-    <w:lsdException w:name="Table Grid 4" w:semiHidden="1" w:unhideWhenUsed="1"/>
-    <w:lsdException w:name="Table Grid 5" w:semiHidden="1" w:unhideWhenUsed="1"/>
-    <w:lsdException w:name="Table Grid 6" w:semiHidden="1" w:unhideWhenUsed="1"/>
-    <w:lsdException w:name="Table Grid 7" w:semiHidden="1" w:unhideWhenUsed="1"/>
-    <w:lsdException w:name="Table Grid 8" w:semiHidden="1" w:unhideWhenUsed="1"/>
-    <w:lsdException w:name="Table List 1" w:semiHidden="1" w:unhideWhenUsed="1"/>
-    <w:lsdException w:name="Table List 2" w:semiHidden="1" w:unhideWhenUsed="1"/>
-    <w:lsdException w:name="Table List 3" w:semiHidden="1" w:unhideWhenUsed="1"/>
-    <w:lsdException w:name="Table List 4" w:semiHidden="1" w:unhideWhenUsed="1"/>
-    <w:lsdException w:name="Table List 5" w:semiHidden="1" w:unhideWhenUsed="1"/>
-    <w:lsdException w:name="Table List 6" w:semiHidden="1" w:unhideWhenUsed="1"/>
-    <w:lsdException w:name="Table List 7" w:semiHidden="1" w:unhideWhenUsed="1"/>
-    <w:lsdException w:name="Table List 8" w:semiHidden="1" w:unhideWhenUsed="1"/>
-    <w:lsdException w:name="Table 3D effects 1" w:semiHidden="1" w:unhideWhenUsed="1"/>
-    <w:lsdException w:name="Table 3D effects 2" w:semiHidden="1" w:unhideWhenUsed="1"/>
-    <w:lsdException w:name="Table 3D effects 3" w:semiHidden="1" w:unhideWhenUsed="1"/>
-    <w:lsdException w:name="Table Contemporary" w:semiHidden="1" w:unhideWhenUsed="1"/>
-    <w:lsdException w:name="Table Elegant" w:semiHidden="1" w:unhideWhenUsed="1"/>
-    <w:lsdException w:name="Table Professional" w:semiHidden="1" w:unhideWhenUsed="1"/>
-    <w:lsdException w:name="Table Subtle 1" w:semiHidden="1" w:unhideWhenUsed="1"/>
-    <w:lsdException w:name="Table Subtle 2" w:semiHidden="1" w:unhideWhenUsed="1"/>
-    <w:lsdException w:name="Table Web 1" w:semiHidden="1" w:unhideWhenUsed="1"/>
-    <w:lsdException w:name="Table Web 2" w:semiHidden="1" w:unhideWhenUsed="1"/>
-    <w:lsdException w:name="Table Web 3" w:semiHidden="1" w:unhideWhenUsed="1"/>
-    <w:lsdException w:name="Balloon Text" w:semiHidden="1" w:unhideWhenUsed="1"/>
-    <w:lsdException w:name="Table Grid" w:uiPriority="39"/>
-    <w:lsdException w:name="Table Theme" w:semiHidden="1" w:unhideWhenUsed="1"/>
-    <w:lsdException w:name="Placeholder Text" w:semiHidden="1"/>
-    <w:lsdException w:name="No Spacing" w:uiPriority="1" w:qFormat="1"/>
-    <w:lsdException w:name="Light Shading" w:uiPriority="60"/>
-    <w:lsdException w:name="Light List" w:uiPriority="61"/>
-    <w:lsdException w:name="Light Grid" w:uiPriority="62"/>
-    <w:lsdException w:name="Medium Shading 1" w:uiPriority="63"/>
-    <w:lsdException w:name="Medium Shading 2" w:uiPriority="64"/>
-    <w:lsdException w:name="Medium List 1" w:uiPriority="65"/>
-    <w:lsdException w:name="Medium List 2" w:uiPriority="66"/>
-    <w:lsdException w:name="Medium Grid 1" w:uiPriority="67"/>
-    <w:lsdException w:name="Medium Grid 2" w:uiPriority="68"/>
-    <w:lsdException w:name="Medium Grid 3" w:uiPriority="69"/>
-    <w:lsdException w:name="Dark List" w:uiPriority="70"/>
-    <w:lsdException w:name="Colorful Shading" w:uiPriority="71"/>
-    <w:lsdException w:name="Colorful List" w:uiPriority="72"/>
-    <w:lsdException w:name="Colorful Grid" w:uiPriority="73"/>
-    <w:lsdException w:name="Light Shading Accent 1" w:uiPriority="60"/>
-    <w:lsdException w:name="Light List Accent 1" w:uiPriority="61"/>
-    <w:lsdException w:name="Light Grid Accent 1" w:uiPriority="62"/>
-    <w:lsdException w:name="Medium Shading 1 Accent 1" w:uiPriority="63"/>
-    <w:lsdException w:name="Medium Shading 2 Accent 1" w:uiPriority="64"/>
-    <w:lsdException w:name="Medium List 1 Accent 1" w:uiPriority="65"/>
-    <w:lsdException w:name="Revision" w:semiHidden="1"/>
-    <w:lsdException w:name="List Paragraph" w:uiPriority="34" w:qFormat="1"/>
-    <w:lsdException w:name="Quote" w:uiPriority="29" w:qFormat="1"/>
-    <w:lsdException w:name="Intense Quote" w:uiPriority="30" w:qFormat="1"/>
-    <w:lsdException w:name="Medium List 2 Accent 1" w:uiPriority="66"/>
-    <w:lsdException w:name="Medium Grid 1 Accent 1" w:uiPriority="67"/>
-    <w:lsdException w:name="Medium Grid 2 Accent 1" w:uiPriority="68"/>
-    <w:lsdException w:name="Medium Grid 3 Accent 1" w:uiPriority="69"/>
-    <w:lsdException w:name="Dark List Accent 1" w:uiPriority="70"/>
-    <w:lsdException w:name="Colorful Shading Accent 1" w:uiPriority="71"/>
-    <w:lsdException w:name="Colorful List Accent 1" w:uiPriority="72"/>
-    <w:lsdException w:name="Colorful Grid Accent 1" w:uiPriority="73"/>
-    <w:lsdException w:name="Light Shading Accent 2" w:uiPriority="60"/>
-    <w:lsdException w:name="Light List Accent 2" w:uiPriority="61"/>
-    <w:lsdException w:name="Light Grid Accent 2" w:uiPriority="62"/>
-    <w:lsdException w:name="Medium Shading 1 Accent 2" w:uiPriority="63"/>
-    <w:lsdException w:name="Medium Shading 2 Accent 2" w:uiPriority="64"/>
-    <w:lsdException w:name="Medium List 1 Accent 2" w:uiPriority="65"/>
-    <w:lsdException w:name="Medium List 2 Accent 2" w:uiPriority="66"/>
-    <w:lsdException w:name="Medium Grid 1 Accent 2" w:uiPriority="67"/>
-    <w:lsdException w:name="Medium Grid 2 Accent 2" w:uiPriority="68"/>
-    <w:lsdException w:name="Medium Grid 3 Accent 2" w:uiPriority="69"/>
-    <w:lsdException w:name="Dark List Accent 2" w:uiPriority="70"/>
-    <w:lsdException w:name="Colorful Shading Accent 2" w:uiPriority="71"/>
-    <w:lsdException w:name="Colorful List Accent 2" w:uiPriority="72"/>
-    <w:lsdException w:name="Colorful Grid Accent 2" w:uiPriority="73"/>
-    <w:lsdException w:name="Light Shading Accent 3" w:uiPriority="60"/>
-    <w:lsdException w:name="Light List Accent 3" w:uiPriority="61"/>
-    <w:lsdException w:name="Light Grid Accent 3" w:uiPriority="62"/>
-    <w:lsdException w:name="Medium Shading 1 Accent 3" w:uiPriority="63"/>
-    <w:lsdException w:name="Medium Shading 2 Accent 3" w:uiPriority="64"/>
-    <w:lsdException w:name="Medium List 1 Accent 3" w:uiPriority="65"/>
-    <w:lsdException w:name="Medium List 2 Accent 3" w:uiPriority="66"/>
-    <w:lsdException w:name="Medium Grid 1 Accent 3" w:uiPriority="67"/>
-    <w:lsdException w:name="Medium Grid 2 Accent 3" w:uiPriority="68"/>
-    <w:lsdException w:name="Medium Grid 3 Accent 3" w:uiPriority="69"/>
-    <w:lsdException w:name="Dark List Accent 3" w:uiPriority="70"/>
-    <w:lsdException w:name="Colorful Shading Accent 3" w:uiPriority="71"/>
-    <w:lsdException w:name="Colorful List Accent 3" w:uiPriority="72"/>
-    <w:lsdException w:name="Colorful Grid Accent 3" w:uiPriority="73"/>
-    <w:lsdException w:name="Light Shading Accent 4" w:uiPriority="60"/>
-    <w:lsdException w:name="Light List Accent 4" w:uiPriority="61"/>
-    <w:lsdException w:name="Light Grid Accent 4" w:uiPriority="62"/>
-    <w:lsdException w:name="Medium Shading 1 Accent 4" w:uiPriority="63"/>
-    <w:lsdException w:name="Medium Shading 2 Accent 4" w:uiPriority="64"/>
-    <w:lsdException w:name="Medium List 1 Accent 4" w:uiPriority="65"/>
-    <w:lsdException w:name="Medium List 2 Accent 4" w:uiPriority="66"/>
-    <w:lsdException w:name="Medium Grid 1 Accent 4" w:uiPriority="67"/>
-    <w:lsdException w:name="Medium Grid 2 Accent 4" w:uiPriority="68"/>
-    <w:lsdException w:name="Medium Grid 3 Accent 4" w:uiPriority="69"/>
-    <w:lsdException w:name="Dark List Accent 4" w:uiPriority="70"/>
-    <w:lsdException w:name="Colorful Shading Accent 4" w:uiPriority="71"/>
-    <w:lsdException w:name="Colorful List Accent 4" w:uiPriority="72"/>
-    <w:lsdException w:name="Colorful Grid Accent 4" w:uiPriority="73"/>
-    <w:lsdException w:name="Light Shading Accent 5" w:uiPriority="60"/>
-    <w:lsdException w:name="Light List Accent 5" w:uiPriority="61"/>
-    <w:lsdException w:name="Light Grid Accent 5" w:uiPriority="62"/>
-    <w:lsdException w:name="Medium Shading 1 Accent 5" w:uiPriority="63"/>
-    <w:lsdException w:name="Medium Shading 2 Accent 5" w:uiPriority="64"/>
-    <w:lsdException w:name="Medium List 1 Accent 5" w:uiPriority="65"/>
-    <w:lsdException w:name="Medium List 2 Accent 5" w:uiPriority="66"/>
-    <w:lsdException w:name="Medium Grid 1 Accent 5" w:uiPriority="67"/>
-    <w:lsdException w:name="Medium Grid 2 Accent 5" w:uiPriority="68"/>
-    <w:lsdException w:name="Medium Grid 3 Accent 5" w:uiPriority="69"/>
-    <w:lsdException w:name="Dark List Accent 5" w:uiPriority="70"/>
-    <w:lsdException w:name="Colorful Shading Accent 5" w:uiPriority="71"/>
-    <w:lsdException w:name="Colorful List Accent 5" w:uiPriority="72"/>
-    <w:lsdException w:name="Colorful Grid Accent 5" w:uiPriority="73"/>
-    <w:lsdException w:name="Light Shading Accent 6" w:uiPriority="60"/>
-    <w:lsdException w:name="Light List Accent 6" w:uiPriority="61"/>
-    <w:lsdException w:name="Light Grid Accent 6" w:uiPriority="62"/>
-    <w:lsdException w:name="Medium Shading 1 Accent 6" w:uiPriority="63"/>
-    <w:lsdException w:name="Medium Shading 2 Accent 6" w:uiPriority="64"/>
-    <w:lsdException w:name="Medium List 1 Accent 6" w:uiPriority="65"/>
-    <w:lsdException w:name="Medium List 2 Accent 6" w:uiPriority="66"/>
-    <w:lsdException w:name="Medium Grid 1 Accent 6" w:uiPriority="67"/>
-    <w:lsdException w:name="Medium Grid 2 Accent 6" w:uiPriority="68"/>
-    <w:lsdException w:name="Medium Grid 3 Accent 6" w:uiPriority="69"/>
-    <w:lsdException w:name="Dark List Accent 6" w:uiPriority="70"/>
-    <w:lsdException w:name="Colorful Shading Accent 6" w:uiPriority="71"/>
-    <w:lsdException w:name="Colorful List Accent 6" w:uiPriority="72"/>
-    <w:lsdException w:name="Colorful Grid Accent 6" w:uiPriority="73"/>
-    <w:lsdException w:name="Subtle Emphasis" w:uiPriority="19" w:qFormat="1"/>
-    <w:lsdException w:name="Intense Emphasis" w:uiPriority="21" w:qFormat="1"/>
-    <w:lsdException w:name="Subtle Reference" w:uiPriority="31" w:qFormat="1"/>
-    <w:lsdException w:name="Intense Reference" w:uiPriority="32" w:qFormat="1"/>
-    <w:lsdException w:name="Book Title" w:uiPriority="33" w:qFormat="1"/>
-    <w:lsdException w:name="Bibliography" w:semiHidden="1" w:uiPriority="37" w:unhideWhenUsed="1"/>
-    <w:lsdException w:name="TOC Heading" w:semiHidden="1" w:uiPriority="39" w:unhideWhenUsed="1" w:qFormat="1"/>
-    <w:lsdException w:name="Plain Table 1" w:uiPriority="41"/>
-    <w:lsdException w:name="Plain Table 2" w:uiPriority="42"/>
-    <w:lsdException w:name="Plain Table 3" w:uiPriority="43"/>
-    <w:lsdException w:name="Plain Table 4" w:uiPriority="44"/>
-    <w:lsdException w:name="Plain Table 5" w:uiPriority="45"/>
-    <w:lsdException w:name="Grid Table Light" w:uiPriority="40"/>
-    <w:lsdException w:name="Grid Table 1 Light" w:uiPriority="46"/>
-    <w:lsdException w:name="Grid Table 2" w:uiPriority="47"/>
-    <w:lsdException w:name="Grid Table 3" w:uiPriority="48"/>
-    <w:lsdException w:name="Grid Table 4" w:uiPriority="49"/>
-    <w:lsdException w:name="Grid Table 5 Dark" w:uiPriority="50"/>
-    <w:lsdException w:name="Grid Table 6 Colorful" w:uiPriority="51"/>
-    <w:lsdException w:name="Grid Table 7 Colorful" w:uiPriority="52"/>
-    <w:lsdException w:name="Grid Table 1 Light Accent 1" w:uiPriority="46"/>
-    <w:lsdException w:name="Grid Table 2 Accent 1" w:uiPriority="47"/>
-    <w:lsdException w:name="Grid Table 3 Accent 1" w:uiPriority="48"/>
-    <w:lsdException w:name="Grid Table 4 Accent 1" w:uiPriority="49"/>
-    <w:lsdException w:name="Grid Table 5 Dark Accent 1" w:uiPriority="50"/>
-    <w:lsdException w:name="Grid Table 6 Colorful Accent 1" w:uiPriority="51"/>
-    <w:lsdException w:name="Grid Table 7 Colorful Accent 1" w:uiPriority="52"/>
-    <w:lsdException w:name="Grid Table 1 Light Accent 2" w:uiPriority="46"/>
-    <w:lsdException w:name="Grid Table 2 Accent 2" w:uiPriority="47"/>
-    <w:lsdException w:name="Grid Table 3 Accent 2" w:uiPriority="48"/>
-    <w:lsdException w:name="Grid Table 4 Accent 2" w:uiPriority="49"/>
-    <w:lsdException w:name="Grid Table 5 Dark Accent 2" w:uiPriority="50"/>
-    <w:lsdException w:name="Grid Table 6 Colorful Accent 2" w:uiPriority="51"/>
-    <w:lsdException w:name="Grid Table 7 Colorful Accent 2" w:uiPriority="52"/>
-    <w:lsdException w:name="Grid Table 1 Light Accent 3" w:uiPriority="46"/>
-    <w:lsdException w:name="Grid Table 2 Accent 3" w:uiPriority="47"/>
-    <w:lsdException w:name="Grid Table 3 Accent 3" w:uiPriority="48"/>
-    <w:lsdException w:name="Grid Table 4 Accent 3" w:uiPriority="49"/>
-    <w:lsdException w:name="Grid Table 5 Dark Accent 3" w:uiPriority="50"/>
-    <w:lsdException w:name="Grid Table 6 Colorful Accent 3" w:uiPriority="51"/>
-    <w:lsdException w:name="Grid Table 7 Colorful Accent 3" w:uiPriority="52"/>
-    <w:lsdException w:name="Grid Table 1 Light Accent 4" w:uiPriority="46"/>
-    <w:lsdException w:name="Grid Table 2 Accent 4" w:uiPriority="47"/>
-    <w:lsdException w:name="Grid Table 3 Accent 4" w:uiPriority="48"/>
-    <w:lsdException w:name="Grid Table 4 Accent 4" w:uiPriority="49"/>
-    <w:lsdException w:name="Grid Table 5 Dark Accent 4" w:uiPriority="50"/>
-    <w:lsdException w:name="Grid Table 6 Colorful Accent 4" w:uiPriority="51"/>
-    <w:lsdException w:name="Grid Table 7 Colorful Accent 4" w:uiPriority="52"/>
-    <w:lsdException w:name="Grid Table 1 Light Accent 5" w:uiPriority="46"/>
-    <w:lsdException w:name="Grid Table 2 Accent 5" w:uiPriority="47"/>
-    <w:lsdException w:name="Grid Table 3 Accent 5" w:uiPriority="48"/>
-    <w:lsdException w:name="Grid Table 4 Accent 5" w:uiPriority="49"/>
-    <w:lsdException w:name="Grid Table 5 Dark Accent 5" w:uiPriority="50"/>
-    <w:lsdException w:name="Grid Table 6 Colorful Accent 5" w:uiPriority="51"/>
-    <w:lsdException w:name="Grid Table 7 Colorful Accent 5" w:uiPriority="52"/>
-    <w:lsdException w:name="Grid Table 1 Light Accent 6" w:uiPriority="46"/>
-    <w:lsdException w:name="Grid Table 2 Accent 6" w:uiPriority="47"/>
-    <w:lsdException w:name="Grid Table 3 Accent 6" w:uiPriority="48"/>
-    <w:lsdException w:name="Grid Table 4 Accent 6" w:uiPriority="49"/>
-    <w:lsdException w:name="Grid Table 5 Dark Accent 6" w:uiPriority="50"/>
-    <w:lsdException w:name="Grid Table 6 Colorful Accent 6" w:uiPriority="51"/>
-    <w:lsdException w:name="Grid Table 7 Colorful Accent 6" w:uiPriority="52"/>
-    <w:lsdException w:name="List Table 1 Light" w:uiPriority="46"/>
-    <w:lsdException w:name="List Table 2" w:uiPriority="47"/>
-    <w:lsdException w:name="List Table 3" w:uiPriority="48"/>
-    <w:lsdException w:name="List Table 4" w:uiPriority="49"/>
-    <w:lsdException w:name="List Table 5 Dark" w:uiPriority="50"/>
-    <w:lsdException w:name="List Table 6 Colorful" w:uiPriority="51"/>
-    <w:lsdException w:name="List Table 7 Colorful" w:uiPriority="52"/>
-    <w:lsdException w:name="List Table 1 Light Accent 1" w:uiPriority="46"/>
-    <w:lsdException w:name="List Table 2 Accent 1" w:uiPriority="47"/>
-    <w:lsdException w:name="List Table 3 Accent 1" w:uiPriority="48"/>
-    <w:lsdException w:name="List Table 4 Accent 1" w:uiPriority="49"/>
-    <w:lsdException w:name="List Table 5 Dark Accent 1" w:uiPriority="50"/>
-    <w:lsdException w:name="List Table 6 Colorful Accent 1" w:uiPriority="51"/>
-    <w:lsdException w:name="List Table 7 Colorful Accent 1" w:uiPriority="52"/>
-    <w:lsdException w:name="List Table 1 Light Accent 2" w:uiPriority="46"/>
-    <w:lsdException w:name="List Table 2 Accent 2" w:uiPriority="47"/>
-    <w:lsdException w:name="List Table 3 Accent 2" w:uiPriority="48"/>
-    <w:lsdException w:name="List Table 4 Accent 2" w:uiPriority="49"/>
-    <w:lsdException w:name="List Table 5 Dark Accent 2" w:uiPriority="50"/>
-    <w:lsdException w:name="List Table 6 Colorful Accent 2" w:uiPriority="51"/>
-    <w:lsdException w:name="List Table 7 Colorful Accent 2" w:uiPriority="52"/>
-    <w:lsdException w:name="List Table 1 Light Accent 3" w:uiPriority="46"/>
-    <w:lsdException w:name="List Table 2 Accent 3" w:uiPriority="47"/>
-    <w:lsdException w:name="List Table 3 Accent 3" w:uiPriority="48"/>
-    <w:lsdException w:name="List Table 4 Accent 3" w:uiPriority="49"/>
-    <w:lsdException w:name="List Table 5 Dark Accent 3" w:uiPriority="50"/>
-    <w:lsdException w:name="List Table 6 Colorful Accent 3" w:uiPriority="51"/>
-    <w:lsdException w:name="List Table 7 Colorful Accent 3" w:uiPriority="52"/>
-    <w:lsdException w:name="List Table 1 Light Accent 4" w:uiPriority="46"/>
-    <w:lsdException w:name="List Table 2 Accent 4" w:uiPriority="47"/>
-    <w:lsdException w:name="List Table 3 Accent 4" w:uiPriority="48"/>
-    <w:lsdException w:name="List Table 4 Accent 4" w:uiPriority="49"/>
-    <w:lsdException w:name="List Table 5 Dark Accent 4" w:uiPriority="50"/>
-    <w:lsdException w:name="List Table 6 Colorful Accent 4" w:uiPriority="51"/>
-    <w:lsdException w:name="List Table 7 Colorful Accent 4" w:uiPriority="52"/>
-    <w:lsdException w:name="List Table 1 Light Accent 5" w:uiPriority="46"/>
-    <w:lsdException w:name="List Table 2 Accent 5" w:uiPriority="47"/>
-    <w:lsdException w:name="List Table 3 Accent 5" w:uiPriority="48"/>
-    <w:lsdException w:name="List Table 4 Accent 5" w:uiPriority="49"/>
-    <w:lsdException w:name="List Table 5 Dark Accent 5" w:uiPriority="50"/>
-    <w:lsdException w:name="List Table 6 Colorful Accent 5" w:uiPriority="51"/>
-    <w:lsdException w:name="List Table 7 Colorful Accent 5" w:uiPriority="52"/>
-    <w:lsdException w:name="List Table 1 Light Accent 6" w:uiPriority="46"/>
-    <w:lsdException w:name="List Table 2 Accent 6" w:uiPriority="47"/>
-    <w:lsdException w:name="List Table 3 Accent 6" w:uiPriority="48"/>
-    <w:lsdException w:name="List Table 4 Accent 6" w:uiPriority="49"/>
-    <w:lsdException w:name="List Table 5 Dark Accent 6" w:uiPriority="50"/>
-    <w:lsdException w:name="List Table 6 Colorful Accent 6" w:uiPriority="51"/>
-    <w:lsdException w:name="List Table 7 Colorful Accent 6" w:uiPriority="52"/>
+  <w:latentStyles w:defLockedState="0" w:defUIPriority="99" w:defSemiHidden="1" w:defUnhideWhenUsed="1" w:defQFormat="0" w:count="267">
+    <w:lsdException w:name="Normal" w:semiHidden="0" w:uiPriority="0" w:unhideWhenUsed="0" w:qFormat="1"/>
+    <w:lsdException w:name="heading 1" w:semiHidden="0" w:uiPriority="9" w:unhideWhenUsed="0" w:qFormat="1"/>
+    <w:lsdException w:name="heading 2" w:uiPriority="9" w:qFormat="1"/>
+    <w:lsdException w:name="heading 3" w:uiPriority="9" w:qFormat="1"/>
+    <w:lsdException w:name="heading 4" w:uiPriority="9" w:qFormat="1"/>
+    <w:lsdException w:name="heading 5" w:uiPriority="9" w:qFormat="1"/>
+    <w:lsdException w:name="heading 6" w:uiPriority="9" w:qFormat="1"/>
+    <w:lsdException w:name="heading 7" w:uiPriority="9" w:qFormat="1"/>
+    <w:lsdException w:name="heading 8" w:uiPriority="9" w:qFormat="1"/>
+    <w:lsdException w:name="heading 9" w:uiPriority="9" w:qFormat="1"/>
+    <w:lsdException w:name="toc 1" w:uiPriority="39"/>
+    <w:lsdException w:name="toc 2" w:uiPriority="39"/>
+    <w:lsdException w:name="toc 3" w:uiPriority="39"/>
+    <w:lsdException w:name="toc 4" w:uiPriority="39"/>
+    <w:lsdException w:name="toc 5" w:uiPriority="39"/>
+    <w:lsdException w:name="toc 6" w:uiPriority="39"/>
+    <w:lsdException w:name="toc 7" w:uiPriority="39"/>
+    <w:lsdException w:name="toc 8" w:uiPriority="39"/>
+    <w:lsdException w:name="toc 9" w:uiPriority="39"/>
+    <w:lsdException w:name="caption" w:uiPriority="35" w:qFormat="1"/>
+    <w:lsdException w:name="Title" w:semiHidden="0" w:uiPriority="10" w:unhideWhenUsed="0" w:qFormat="1"/>
+    <w:lsdException w:name="Default Paragraph Font" w:uiPriority="1"/>
+    <w:lsdException w:name="Subtitle" w:semiHidden="0" w:uiPriority="11" w:unhideWhenUsed="0" w:qFormat="1"/>
+    <w:lsdException w:name="Strong" w:semiHidden="0" w:uiPriority="22" w:unhideWhenUsed="0" w:qFormat="1"/>
+    <w:lsdException w:name="Emphasis" w:semiHidden="0" w:uiPriority="20" w:unhideWhenUsed="0" w:qFormat="1"/>
+    <w:lsdException w:name="Table Grid" w:semiHidden="0" w:uiPriority="39" w:unhideWhenUsed="0"/>
+    <w:lsdException w:name="Placeholder Text" w:unhideWhenUsed="0"/>
+    <w:lsdException w:name="No Spacing" w:semiHidden="0" w:uiPriority="1" w:unhideWhenUsed="0" w:qFormat="1"/>
+    <w:lsdException w:name="Light Shading" w:semiHidden="0" w:uiPriority="60" w:unhideWhenUsed="0"/>
+    <w:lsdException w:name="Light List" w:semiHidden="0" w:uiPriority="61" w:unhideWhenUsed="0"/>
+    <w:lsdException w:name="Light Grid" w:semiHidden="0" w:uiPriority="62" w:unhideWhenUsed="0"/>
+    <w:lsdException w:name="Medium Shading 1" w:semiHidden="0" w:uiPriority="63" w:unhideWhenUsed="0"/>
+    <w:lsdException w:name="Medium Shading 2" w:semiHidden="0" w:uiPriority="64" w:unhideWhenUsed="0"/>
+    <w:lsdException w:name="Medium List 1" w:semiHidden="0" w:uiPriority="65" w:unhideWhenUsed="0"/>
+    <w:lsdException w:name="Medium List 2" w:semiHidden="0" w:uiPriority="66" w:unhideWhenUsed="0"/>
+    <w:lsdException w:name="Medium Grid 1" w:semiHidden="0" w:uiPriority="67" w:unhideWhenUsed="0"/>
+    <w:lsdException w:name="Medium Grid 2" w:semiHidden="0" w:uiPriority="68" w:unhideWhenUsed="0"/>
+    <w:lsdException w:name="Medium Grid 3" w:semiHidden="0" w:uiPriority="69" w:unhideWhenUsed="0"/>
+    <w:lsdException w:name="Dark List" w:semiHidden="0" w:uiPriority="70" w:unhideWhenUsed="0"/>
+    <w:lsdException w:name="Colorful Shading" w:semiHidden="0" w:uiPriority="71" w:unhideWhenUsed="0"/>
+    <w:lsdException w:name="Colorful List" w:semiHidden="0" w:uiPriority="72" w:unhideWhenUsed="0"/>
+    <w:lsdException w:name="Colorful Grid" w:semiHidden="0" w:uiPriority="73" w:unhideWhenUsed="0"/>
+    <w:lsdException w:name="Light Shading Accent 1" w:semiHidden="0" w:uiPriority="60" w:unhideWhenUsed="0"/>
+    <w:lsdException w:name="Light List Accent 1" w:semiHidden="0" w:uiPriority="61" w:unhideWhenUsed="0"/>
+    <w:lsdException w:name="Light Grid Accent 1" w:semiHidden="0" w:uiPriority="62" w:unhideWhenUsed="0"/>
+    <w:lsdException w:name="Medium Shading 1 Accent 1" w:semiHidden="0" w:uiPriority="63" w:unhideWhenUsed="0"/>
+    <w:lsdException w:name="Medium Shading 2 Accent 1" w:semiHidden="0" w:uiPriority="64" w:unhideWhenUsed="0"/>
+    <w:lsdException w:name="Medium List 1 Accent 1" w:semiHidden="0" w:uiPriority="65" w:unhideWhenUsed="0"/>
+    <w:lsdException w:name="Revision" w:unhideWhenUsed="0"/>
+    <w:lsdException w:name="List Paragraph" w:semiHidden="0" w:uiPriority="34" w:unhideWhenUsed="0" w:qFormat="1"/>
+    <w:lsdException w:name="Quote" w:semiHidden="0" w:uiPriority="29" w:unhideWhenUsed="0" w:qFormat="1"/>
+    <w:lsdException w:name="Intense Quote" w:semiHidden="0" w:uiPriority="30" w:unhideWhenUsed="0" w:qFormat="1"/>
+    <w:lsdException w:name="Medium List 2 Accent 1" w:semiHidden="0" w:uiPriority="66" w:unhideWhenUsed="0"/>
+    <w:lsdException w:name="Medium Grid 1 Accent 1" w:semiHidden="0" w:uiPriority="67" w:unhideWhenUsed="0"/>
+    <w:lsdException w:name="Medium Grid 2 Accent 1" w:semiHidden="0" w:uiPriority="68" w:unhideWhenUsed="0"/>
+    <w:lsdException w:name="Medium Grid 3 Accent 1" w:semiHidden="0" w:uiPriority="69" w:unhideWhenUsed="0"/>
+    <w:lsdException w:name="Dark List Accent 1" w:semiHidden="0" w:uiPriority="70" w:unhideWhenUsed="0"/>
+    <w:lsdException w:name="Colorful Shading Accent 1" w:semiHidden="0" w:uiPriority="71" w:unhideWhenUsed="0"/>
+    <w:lsdException w:name="Colorful List Accent 1" w:semiHidden="0" w:uiPriority="72" w:unhideWhenUsed="0"/>
+    <w:lsdException w:name="Colorful Grid Accent 1" w:semiHidden="0" w:uiPriority="73" w:unhideWhenUsed="0"/>
+    <w:lsdException w:name="Light Shading Accent 2" w:semiHidden="0" w:uiPriority="60" w:unhideWhenUsed="0"/>
+    <w:lsdException w:name="Light List Accent 2" w:semiHidden="0" w:uiPriority="61" w:unhideWhenUsed="0"/>
+    <w:lsdException w:name="Light Grid Accent 2" w:semiHidden="0" w:uiPriority="62" w:unhideWhenUsed="0"/>
+    <w:lsdException w:name="Medium Shading 1 Accent 2" w:semiHidden="0" w:uiPriority="63" w:unhideWhenUsed="0"/>
+    <w:lsdException w:name="Medium Shading 2 Accent 2" w:semiHidden="0" w:uiPriority="64" w:unhideWhenUsed="0"/>
+    <w:lsdException w:name="Medium List 1 Accent 2" w:semiHidden="0" w:uiPriority="65" w:unhideWhenUsed="0"/>
+    <w:lsdException w:name="Medium List 2 Accent 2" w:semiHidden="0" w:uiPriority="66" w:unhideWhenUsed="0"/>
+    <w:lsdException w:name="Medium Grid 1 Accent 2" w:semiHidden="0" w:uiPriority="67" w:unhideWhenUsed="0"/>
+    <w:lsdException w:name="Medium Grid 2 Accent 2" w:semiHidden="0" w:uiPriority="68" w:unhideWhenUsed="0"/>
+    <w:lsdException w:name="Medium Grid 3 Accent 2" w:semiHidden="0" w:uiPriority="69" w:unhideWhenUsed="0"/>
+    <w:lsdException w:name="Dark List Accent 2" w:semiHidden="0" w:uiPriority="70" w:unhideWhenUsed="0"/>
+    <w:lsdException w:name="Colorful Shading Accent 2" w:semiHidden="0" w:uiPriority="71" w:unhideWhenUsed="0"/>
+    <w:lsdException w:name="Colorful List Accent 2" w:semiHidden="0" w:uiPriority="72" w:unhideWhenUsed="0"/>
+    <w:lsdException w:name="Colorful Grid Accent 2" w:semiHidden="0" w:uiPriority="73" w:unhideWhenUsed="0"/>
+    <w:lsdException w:name="Light Shading Accent 3" w:semiHidden="0" w:uiPriority="60" w:unhideWhenUsed="0"/>
+    <w:lsdException w:name="Light List Accent 3" w:semiHidden="0" w:uiPriority="61" w:unhideWhenUsed="0"/>
+    <w:lsdException w:name="Light Grid Accent 3" w:semiHidden="0" w:uiPriority="62" w:unhideWhenUsed="0"/>
+    <w:lsdException w:name="Medium Shading 1 Accent 3" w:semiHidden="0" w:uiPriority="63" w:unhideWhenUsed="0"/>
+    <w:lsdException w:name="Medium Shading 2 Accent 3" w:semiHidden="0" w:uiPriority="64" w:unhideWhenUsed="0"/>
+    <w:lsdException w:name="Medium List 1 Accent 3" w:semiHidden="0" w:uiPriority="65" w:unhideWhenUsed="0"/>
+    <w:lsdException w:name="Medium List 2 Accent 3" w:semiHidden="0" w:uiPriority="66" w:unhideWhenUsed="0"/>
+    <w:lsdException w:name="Medium Grid 1 Accent 3" w:semiHidden="0" w:uiPriority="67" w:unhideWhenUsed="0"/>
+    <w:lsdException w:name="Medium Grid 2 Accent 3" w:semiHidden="0" w:uiPriority="68" w:unhideWhenUsed="0"/>
+    <w:lsdException w:name="Medium Grid 3 Accent 3" w:semiHidden="0" w:uiPriority="69" w:unhideWhenUsed="0"/>
+    <w:lsdException w:name="Dark List Accent 3" w:semiHidden="0" w:uiPriority="70" w:unhideWhenUsed="0"/>
+    <w:lsdException w:name="Colorful Shading Accent 3" w:semiHidden="0" w:uiPriority="71" w:unhideWhenUsed="0"/>
+    <w:lsdException w:name="Colorful List Accent 3" w:semiHidden="0" w:uiPriority="72" w:unhideWhenUsed="0"/>
+    <w:lsdException w:name="Colorful Grid Accent 3" w:semiHidden="0" w:uiPriority="73" w:unhideWhenUsed="0"/>
+    <w:lsdException w:name="Light Shading Accent 4" w:semiHidden="0" w:uiPriority="60" w:unhideWhenUsed="0"/>
+    <w:lsdException w:name="Light List Accent 4" w:semiHidden="0" w:uiPriority="61" w:unhideWhenUsed="0"/>
+    <w:lsdException w:name="Light Grid Accent 4" w:semiHidden="0" w:uiPriority="62" w:unhideWhenUsed="0"/>
+    <w:lsdException w:name="Medium Shading 1 Accent 4" w:semiHidden="0" w:uiPriority="63" w:unhideWhenUsed="0"/>
+    <w:lsdException w:name="Medium Shading 2 Accent 4" w:semiHidden="0" w:uiPriority="64" w:unhideWhenUsed="0"/>
+    <w:lsdException w:name="Medium List 1 Accent 4" w:semiHidden="0" w:uiPriority="65" w:unhideWhenUsed="0"/>
+    <w:lsdException w:name="Medium List 2 Accent 4" w:semiHidden="0" w:uiPriority="66" w:unhideWhenUsed="0"/>
+    <w:lsdException w:name="Medium Grid 1 Accent 4" w:semiHidden="0" w:uiPriority="67" w:unhideWhenUsed="0"/>
+    <w:lsdException w:name="Medium Grid 2 Accent 4" w:semiHidden="0" w:uiPriority="68" w:unhideWhenUsed="0"/>
+    <w:lsdException w:name="Medium Grid 3 Accent 4" w:semiHidden="0" w:uiPriority="69" w:unhideWhenUsed="0"/>
+    <w:lsdException w:name="Dark List Accent 4" w:semiHidden="0" w:uiPriority="70" w:unhideWhenUsed="0"/>
+    <w:lsdException w:name="Colorful Shading Accent 4" w:semiHidden="0" w:uiPriority="71" w:unhideWhenUsed="0"/>
+    <w:lsdException w:name="Colorful List Accent 4" w:semiHidden="0" w:uiPriority="72" w:unhideWhenUsed="0"/>
+    <w:lsdException w:name="Colorful Grid Accent 4" w:semiHidden="0" w:uiPriority="73" w:unhideWhenUsed="0"/>
+    <w:lsdException w:name="Light Shading Accent 5" w:semiHidden="0" w:uiPriority="60" w:unhideWhenUsed="0"/>
+    <w:lsdException w:name="Light List Accent 5" w:semiHidden="0" w:uiPriority="61" w:unhideWhenUsed="0"/>
+    <w:lsdException w:name="Light Grid Accent 5" w:semiHidden="0" w:uiPriority="62" w:unhideWhenUsed="0"/>
+    <w:lsdException w:name="Medium Shading 1 Accent 5" w:semiHidden="0" w:uiPriority="63" w:unhideWhenUsed="0"/>
+    <w:lsdException w:name="Medium Shading 2 Accent 5" w:semiHidden="0" w:uiPriority="64" w:unhideWhenUsed="0"/>
+    <w:lsdException w:name="Medium List 1 Accent 5" w:semiHidden="0" w:uiPriority="65" w:unhideWhenUsed="0"/>
+    <w:lsdException w:name="Medium List 2 Accent 5" w:semiHidden="0" w:uiPriority="66" w:unhideWhenUsed="0"/>
+    <w:lsdException w:name="Medium Grid 1 Accent 5" w:semiHidden="0" w:uiPriority="67" w:unhideWhenUsed="0"/>
+    <w:lsdException w:name="Medium Grid 2 Accent 5" w:semiHidden="0" w:uiPriority="68" w:unhideWhenUsed="0"/>
+    <w:lsdException w:name="Medium Grid 3 Accent 5" w:semiHidden="0" w:uiPriority="69" w:unhideWhenUsed="0"/>
+    <w:lsdException w:name="Dark List Accent 5" w:semiHidden="0" w:uiPriority="70" w:unhideWhenUsed="0"/>
+    <w:lsdException w:name="Colorful Shading Accent 5" w:semiHidden="0" w:uiPriority="71" w:unhideWhenUsed="0"/>
+    <w:lsdException w:name="Colorful List Accent 5" w:semiHidden="0" w:uiPriority="72" w:unhideWhenUsed="0"/>
+    <w:lsdException w:name="Colorful Grid Accent 5" w:semiHidden="0" w:uiPriority="73" w:unhideWhenUsed="0"/>
+    <w:lsdException w:name="Light Shading Accent 6" w:semiHidden="0" w:uiPriority="60" w:unhideWhenUsed="0"/>
+    <w:lsdException w:name="Light List Accent 6" w:semiHidden="0" w:uiPriority="61" w:unhideWhenUsed="0"/>
+    <w:lsdException w:name="Light Grid Accent 6" w:semiHidden="0" w:uiPriority="62" w:unhideWhenUsed="0"/>
+    <w:lsdException w:name="Medium Shading 1 Accent 6" w:semiHidden="0" w:uiPriority="63" w:unhideWhenUsed="0"/>
+    <w:lsdException w:name="Medium Shading 2 Accent 6" w:semiHidden="0" w:uiPriority="64" w:unhideWhenUsed="0"/>
+    <w:lsdException w:name="Medium List 1 Accent 6" w:semiHidden="0" w:uiPriority="65" w:unhideWhenUsed="0"/>
+    <w:lsdException w:name="Medium List 2 Accent 6" w:semiHidden="0" w:uiPriority="66" w:unhideWhenUsed="0"/>
+    <w:lsdException w:name="Medium Grid 1 Accent 6" w:semiHidden="0" w:uiPriority="67" w:unhideWhenUsed="0"/>
+    <w:lsdException w:name="Medium Grid 2 Accent 6" w:semiHidden="0" w:uiPriority="68" w:unhideWhenUsed="0"/>
+    <w:lsdException w:name="Medium Grid 3 Accent 6" w:semiHidden="0" w:uiPriority="69" w:unhideWhenUsed="0"/>
+    <w:lsdException w:name="Dark List Accent 6" w:semiHidden="0" w:uiPriority="70" w:unhideWhenUsed="0"/>
+    <w:lsdException w:name="Colorful Shading Accent 6" w:semiHidden="0" w:uiPriority="71" w:unhideWhenUsed="0"/>
+    <w:lsdException w:name="Colorful List Accent 6" w:semiHidden="0" w:uiPriority="72" w:unhideWhenUsed="0"/>
+    <w:lsdException w:name="Colorful Grid Accent 6" w:semiHidden="0" w:uiPriority="73" w:unhideWhenUsed="0"/>
+    <w:lsdException w:name="Subtle Emphasis" w:semiHidden="0" w:uiPriority="19" w:unhideWhenUsed="0" w:qFormat="1"/>
+    <w:lsdException w:name="Intense Emphasis" w:semiHidden="0" w:uiPriority="21" w:unhideWhenUsed="0" w:qFormat="1"/>
+    <w:lsdException w:name="Subtle Reference" w:semiHidden="0" w:uiPriority="31" w:unhideWhenUsed="0" w:qFormat="1"/>
+    <w:lsdException w:name="Intense Reference" w:semiHidden="0" w:uiPriority="32" w:unhideWhenUsed="0" w:qFormat="1"/>
+    <w:lsdException w:name="Book Title" w:semiHidden="0" w:uiPriority="33" w:unhideWhenUsed="0" w:qFormat="1"/>
+    <w:lsdException w:name="Bibliography" w:uiPriority="37"/>
+    <w:lsdException w:name="TOC Heading" w:uiPriority="39" w:qFormat="1"/>
+  </w:latentStyles>
+  <w:style w:type="paragraph" w:default="1" w:styleId="Normal">
+    <w:name w:val="Normal"/>
+    <w:qFormat/>
+  </w:style>
+  <w:style w:type="character" w:default="1" w:styleId="DefaultParagraphFont">
+    <w:name w:val="Default Paragraph Font"/>
+    <w:uiPriority w:val="1"/>
+    <w:semiHidden/>
+    <w:unhideWhenUsed/>
+  </w:style>
+  <w:style w:type="table" w:default="1" w:styleId="TableNormal">
+    <w:name w:val="Normal Table"/>
+    <w:uiPriority w:val="99"/>
+    <w:semiHidden/>
+    <w:unhideWhenUsed/>
+    <w:tblPr>
+      <w:tblInd w:w="0" w:type="dxa"/>
+      <w:tblCellMar>
+        <w:top w:w="0" w:type="dxa"/>
+        <w:left w:w="108" w:type="dxa"/>
+        <w:bottom w:w="0" w:type="dxa"/>
+        <w:right w:w="108" w:type="dxa"/>
+      </w:tblCellMar>
+    </w:tblPr>
+  </w:style>
+  <w:style w:type="numbering" w:default="1" w:styleId="NoList">
+    <w:name w:val="No List"/>
+    <w:uiPriority w:val="99"/>
+    <w:semiHidden/>
+    <w:unhideWhenUsed/>
+  </w:style>
+  <w:style w:type="character" w:styleId="Hyperlink">
+    <w:name w:val="Hyperlink"/>
+    <w:basedOn w:val="DefaultParagraphFont"/>
+    <w:uiPriority w:val="99"/>
+    <w:unhideWhenUsed/>
+    <w:rsid w:val="00137EBE"/>
+    <w:rPr>
+      <w:color w:val="0563C1" w:themeColor="hyperlink"/>
+      <w:u w:val="single"/>
+    </w:rPr>
+  </w:style>
+  <w:style w:type="paragraph" w:styleId="Header">
+    <w:name w:val="header"/>
+    <w:basedOn w:val="Normal"/>
+    <w:link w:val="HeaderChar"/>
+    <w:uiPriority w:val="99"/>
+    <w:unhideWhenUsed/>
+    <w:rsid w:val="00F80846"/>
+    <w:pPr>
+      <w:tabs>
+        <w:tab w:val="center" w:pos="4680"/>
+        <w:tab w:val="right" w:pos="9360"/>
+      </w:tabs>
+      <w:spacing w:after="0" w:line="240" w:lineRule="auto"/>
+    </w:pPr>
+  </w:style>
+  <w:style w:type="character" w:customStyle="1" w:styleId="HeaderChar">
+    <w:name w:val="Header Char"/>
+    <w:basedOn w:val="DefaultParagraphFont"/>
+    <w:link w:val="Header"/>
+    <w:uiPriority w:val="99"/>
+    <w:rsid w:val="00F80846"/>
+  </w:style>
+  <w:style w:type="paragraph" w:styleId="Footer">
+    <w:name w:val="footer"/>
+    <w:basedOn w:val="Normal"/>
+    <w:link w:val="FooterChar"/>
+    <w:uiPriority w:val="99"/>
+    <w:unhideWhenUsed/>
+    <w:rsid w:val="00F80846"/>
+    <w:pPr>
+      <w:tabs>
+        <w:tab w:val="center" w:pos="4680"/>
+        <w:tab w:val="right" w:pos="9360"/>
+      </w:tabs>
+      <w:spacing w:after="0" w:line="240" w:lineRule="auto"/>
+    </w:pPr>
+  </w:style>
+  <w:style w:type="character" w:customStyle="1" w:styleId="FooterChar">
+    <w:name w:val="Footer Char"/>
+    <w:basedOn w:val="DefaultParagraphFont"/>
+    <w:link w:val="Footer"/>
+    <w:uiPriority w:val="99"/>
+    <w:rsid w:val="00F80846"/>
+  </w:style>
+</w:styles>
+</file>
+
+<file path=word/stylesWithEffects.xml><?xml version="1.0" encoding="utf-8"?>
+<w:styles xmlns:wpc="http://schemas.microsoft.com/office/word/2010/wordprocessingCanvas" xmlns:mc="http://schemas.openxmlformats.org/markup-compatibility/2006" xmlns:o="urn:schemas-microsoft-com:office:office" xmlns:r="http://schemas.openxmlformats.org/officeDocument/2006/relationships" xmlns:m="http://schemas.openxmlformats.org/officeDocument/2006/math" xmlns:v="urn:schemas-microsoft-com:vml" xmlns:wp14="http://schemas.microsoft.com/office/word/2010/wordprocessingDrawing" xmlns:wp="http://schemas.openxmlformats.org/drawingml/2006/wordprocessingDrawing" xmlns:w10="urn:schemas-microsoft-com:office:word" xmlns:w="http://schemas.openxmlformats.org/wordprocessingml/2006/main" xmlns:w14="http://schemas.microsoft.com/office/word/2010/wordml" xmlns:wpg="http://schemas.microsoft.com/office/word/2010/wordprocessingGroup" xmlns:wpi="http://schemas.microsoft.com/office/word/2010/wordprocessingInk" xmlns:wne="http://schemas.microsoft.com/office/word/2006/wordml" xmlns:wps="http://schemas.microsoft.com/office/word/2010/wordprocessingShape" mc:Ignorable="w14 wp14">
+  <w:docDefaults>
+    <w:rPrDefault>
+      <w:rPr>
+        <w:rFonts w:asciiTheme="minorHAnsi" w:eastAsiaTheme="minorHAnsi" w:hAnsiTheme="minorHAnsi" w:cstheme="minorBidi"/>
+        <w:sz w:val="22"/>
+        <w:szCs w:val="22"/>
+        <w:lang w:val="en-US" w:eastAsia="en-US" w:bidi="ar-SA"/>
+      </w:rPr>
+    </w:rPrDefault>
+    <w:pPrDefault>
+      <w:pPr>
+        <w:spacing w:after="160" w:line="259" w:lineRule="auto"/>
+      </w:pPr>
+    </w:pPrDefault>
+  </w:docDefaults>
+  <w:latentStyles w:defLockedState="0" w:defUIPriority="99" w:defSemiHidden="1" w:defUnhideWhenUsed="1" w:defQFormat="0" w:count="267">
+    <w:lsdException w:name="Normal" w:semiHidden="0" w:uiPriority="0" w:unhideWhenUsed="0" w:qFormat="1"/>
+    <w:lsdException w:name="heading 1" w:semiHidden="0" w:uiPriority="9" w:unhideWhenUsed="0" w:qFormat="1"/>
+    <w:lsdException w:name="heading 2" w:uiPriority="9" w:qFormat="1"/>
+    <w:lsdException w:name="heading 3" w:uiPriority="9" w:qFormat="1"/>
+    <w:lsdException w:name="heading 4" w:uiPriority="9" w:qFormat="1"/>
+    <w:lsdException w:name="heading 5" w:uiPriority="9" w:qFormat="1"/>
+    <w:lsdException w:name="heading 6" w:uiPriority="9" w:qFormat="1"/>
+    <w:lsdException w:name="heading 7" w:uiPriority="9" w:qFormat="1"/>
+    <w:lsdException w:name="heading 8" w:uiPriority="9" w:qFormat="1"/>
+    <w:lsdException w:name="heading 9" w:uiPriority="9" w:qFormat="1"/>
+    <w:lsdException w:name="toc 1" w:uiPriority="39"/>
+    <w:lsdException w:name="toc 2" w:uiPriority="39"/>
+    <w:lsdException w:name="toc 3" w:uiPriority="39"/>
+    <w:lsdException w:name="toc 4" w:uiPriority="39"/>
+    <w:lsdException w:name="toc 5" w:uiPriority="39"/>
+    <w:lsdException w:name="toc 6" w:uiPriority="39"/>
+    <w:lsdException w:name="toc 7" w:uiPriority="39"/>
+    <w:lsdException w:name="toc 8" w:uiPriority="39"/>
+    <w:lsdException w:name="toc 9" w:uiPriority="39"/>
+    <w:lsdException w:name="caption" w:uiPriority="35" w:qFormat="1"/>
+    <w:lsdException w:name="Title" w:semiHidden="0" w:uiPriority="10" w:unhideWhenUsed="0" w:qFormat="1"/>
+    <w:lsdException w:name="Default Paragraph Font" w:uiPriority="1"/>
+    <w:lsdException w:name="Subtitle" w:semiHidden="0" w:uiPriority="11" w:unhideWhenUsed="0" w:qFormat="1"/>
+    <w:lsdException w:name="Strong" w:semiHidden="0" w:uiPriority="22" w:unhideWhenUsed="0" w:qFormat="1"/>
+    <w:lsdException w:name="Emphasis" w:semiHidden="0" w:uiPriority="20" w:unhideWhenUsed="0" w:qFormat="1"/>
+    <w:lsdException w:name="Table Grid" w:semiHidden="0" w:uiPriority="39" w:unhideWhenUsed="0"/>
+    <w:lsdException w:name="Placeholder Text" w:unhideWhenUsed="0"/>
+    <w:lsdException w:name="No Spacing" w:semiHidden="0" w:uiPriority="1" w:unhideWhenUsed="0" w:qFormat="1"/>
+    <w:lsdException w:name="Light Shading" w:semiHidden="0" w:uiPriority="60" w:unhideWhenUsed="0"/>
+    <w:lsdException w:name="Light List" w:semiHidden="0" w:uiPriority="61" w:unhideWhenUsed="0"/>
+    <w:lsdException w:name="Light Grid" w:semiHidden="0" w:uiPriority="62" w:unhideWhenUsed="0"/>
+    <w:lsdException w:name="Medium Shading 1" w:semiHidden="0" w:uiPriority="63" w:unhideWhenUsed="0"/>
+    <w:lsdException w:name="Medium Shading 2" w:semiHidden="0" w:uiPriority="64" w:unhideWhenUsed="0"/>
+    <w:lsdException w:name="Medium List 1" w:semiHidden="0" w:uiPriority="65" w:unhideWhenUsed="0"/>
+    <w:lsdException w:name="Medium List 2" w:semiHidden="0" w:uiPriority="66" w:unhideWhenUsed="0"/>
+    <w:lsdException w:name="Medium Grid 1" w:semiHidden="0" w:uiPriority="67" w:unhideWhenUsed="0"/>
+    <w:lsdException w:name="Medium Grid 2" w:semiHidden="0" w:uiPriority="68" w:unhideWhenUsed="0"/>
+    <w:lsdException w:name="Medium Grid 3" w:semiHidden="0" w:uiPriority="69" w:unhideWhenUsed="0"/>
+    <w:lsdException w:name="Dark List" w:semiHidden="0" w:uiPriority="70" w:unhideWhenUsed="0"/>
+    <w:lsdException w:name="Colorful Shading" w:semiHidden="0" w:uiPriority="71" w:unhideWhenUsed="0"/>
+    <w:lsdException w:name="Colorful List" w:semiHidden="0" w:uiPriority="72" w:unhideWhenUsed="0"/>
+    <w:lsdException w:name="Colorful Grid" w:semiHidden="0" w:uiPriority="73" w:unhideWhenUsed="0"/>
+    <w:lsdException w:name="Light Shading Accent 1" w:semiHidden="0" w:uiPriority="60" w:unhideWhenUsed="0"/>
+    <w:lsdException w:name="Light List Accent 1" w:semiHidden="0" w:uiPriority="61" w:unhideWhenUsed="0"/>
+    <w:lsdException w:name="Light Grid Accent 1" w:semiHidden="0" w:uiPriority="62" w:unhideWhenUsed="0"/>
+    <w:lsdException w:name="Medium Shading 1 Accent 1" w:semiHidden="0" w:uiPriority="63" w:unhideWhenUsed="0"/>
+    <w:lsdException w:name="Medium Shading 2 Accent 1" w:semiHidden="0" w:uiPriority="64" w:unhideWhenUsed="0"/>
+    <w:lsdException w:name="Medium List 1 Accent 1" w:semiHidden="0" w:uiPriority="65" w:unhideWhenUsed="0"/>
+    <w:lsdException w:name="Revision" w:unhideWhenUsed="0"/>
+    <w:lsdException w:name="List Paragraph" w:semiHidden="0" w:uiPriority="34" w:unhideWhenUsed="0" w:qFormat="1"/>
+    <w:lsdException w:name="Quote" w:semiHidden="0" w:uiPriority="29" w:unhideWhenUsed="0" w:qFormat="1"/>
+    <w:lsdException w:name="Intense Quote" w:semiHidden="0" w:uiPriority="30" w:unhideWhenUsed="0" w:qFormat="1"/>
+    <w:lsdException w:name="Medium List 2 Accent 1" w:semiHidden="0" w:uiPriority="66" w:unhideWhenUsed="0"/>
+    <w:lsdException w:name="Medium Grid 1 Accent 1" w:semiHidden="0" w:uiPriority="67" w:unhideWhenUsed="0"/>
+    <w:lsdException w:name="Medium Grid 2 Accent 1" w:semiHidden="0" w:uiPriority="68" w:unhideWhenUsed="0"/>
+    <w:lsdException w:name="Medium Grid 3 Accent 1" w:semiHidden="0" w:uiPriority="69" w:unhideWhenUsed="0"/>
+    <w:lsdException w:name="Dark List Accent 1" w:semiHidden="0" w:uiPriority="70" w:unhideWhenUsed="0"/>
+    <w:lsdException w:name="Colorful Shading Accent 1" w:semiHidden="0" w:uiPriority="71" w:unhideWhenUsed="0"/>
+    <w:lsdException w:name="Colorful List Accent 1" w:semiHidden="0" w:uiPriority="72" w:unhideWhenUsed="0"/>
+    <w:lsdException w:name="Colorful Grid Accent 1" w:semiHidden="0" w:uiPriority="73" w:unhideWhenUsed="0"/>
+    <w:lsdException w:name="Light Shading Accent 2" w:semiHidden="0" w:uiPriority="60" w:unhideWhenUsed="0"/>
+    <w:lsdException w:name="Light List Accent 2" w:semiHidden="0" w:uiPriority="61" w:unhideWhenUsed="0"/>
+    <w:lsdException w:name="Light Grid Accent 2" w:semiHidden="0" w:uiPriority="62" w:unhideWhenUsed="0"/>
+    <w:lsdException w:name="Medium Shading 1 Accent 2" w:semiHidden="0" w:uiPriority="63" w:unhideWhenUsed="0"/>
+    <w:lsdException w:name="Medium Shading 2 Accent 2" w:semiHidden="0" w:uiPriority="64" w:unhideWhenUsed="0"/>
+    <w:lsdException w:name="Medium List 1 Accent 2" w:semiHidden="0" w:uiPriority="65" w:unhideWhenUsed="0"/>
+    <w:lsdException w:name="Medium List 2 Accent 2" w:semiHidden="0" w:uiPriority="66" w:unhideWhenUsed="0"/>
+    <w:lsdException w:name="Medium Grid 1 Accent 2" w:semiHidden="0" w:uiPriority="67" w:unhideWhenUsed="0"/>
+    <w:lsdException w:name="Medium Grid 2 Accent 2" w:semiHidden="0" w:uiPriority="68" w:unhideWhenUsed="0"/>
+    <w:lsdException w:name="Medium Grid 3 Accent 2" w:semiHidden="0" w:uiPriority="69" w:unhideWhenUsed="0"/>
+    <w:lsdException w:name="Dark List Accent 2" w:semiHidden="0" w:uiPriority="70" w:unhideWhenUsed="0"/>
+    <w:lsdException w:name="Colorful Shading Accent 2" w:semiHidden="0" w:uiPriority="71" w:unhideWhenUsed="0"/>
+    <w:lsdException w:name="Colorful List Accent 2" w:semiHidden="0" w:uiPriority="72" w:unhideWhenUsed="0"/>
+    <w:lsdException w:name="Colorful Grid Accent 2" w:semiHidden="0" w:uiPriority="73" w:unhideWhenUsed="0"/>
+    <w:lsdException w:name="Light Shading Accent 3" w:semiHidden="0" w:uiPriority="60" w:unhideWhenUsed="0"/>
+    <w:lsdException w:name="Light List Accent 3" w:semiHidden="0" w:uiPriority="61" w:unhideWhenUsed="0"/>
+    <w:lsdException w:name="Light Grid Accent 3" w:semiHidden="0" w:uiPriority="62" w:unhideWhenUsed="0"/>
+    <w:lsdException w:name="Medium Shading 1 Accent 3" w:semiHidden="0" w:uiPriority="63" w:unhideWhenUsed="0"/>
+    <w:lsdException w:name="Medium Shading 2 Accent 3" w:semiHidden="0" w:uiPriority="64" w:unhideWhenUsed="0"/>
+    <w:lsdException w:name="Medium List 1 Accent 3" w:semiHidden="0" w:uiPriority="65" w:unhideWhenUsed="0"/>
+    <w:lsdException w:name="Medium List 2 Accent 3" w:semiHidden="0" w:uiPriority="66" w:unhideWhenUsed="0"/>
+    <w:lsdException w:name="Medium Grid 1 Accent 3" w:semiHidden="0" w:uiPriority="67" w:unhideWhenUsed="0"/>
+    <w:lsdException w:name="Medium Grid 2 Accent 3" w:semiHidden="0" w:uiPriority="68" w:unhideWhenUsed="0"/>
+    <w:lsdException w:name="Medium Grid 3 Accent 3" w:semiHidden="0" w:uiPriority="69" w:unhideWhenUsed="0"/>
+    <w:lsdException w:name="Dark List Accent 3" w:semiHidden="0" w:uiPriority="70" w:unhideWhenUsed="0"/>
+    <w:lsdException w:name="Colorful Shading Accent 3" w:semiHidden="0" w:uiPriority="71" w:unhideWhenUsed="0"/>
+    <w:lsdException w:name="Colorful List Accent 3" w:semiHidden="0" w:uiPriority="72" w:unhideWhenUsed="0"/>
+    <w:lsdException w:name="Colorful Grid Accent 3" w:semiHidden="0" w:uiPriority="73" w:unhideWhenUsed="0"/>
+    <w:lsdException w:name="Light Shading Accent 4" w:semiHidden="0" w:uiPriority="60" w:unhideWhenUsed="0"/>
+    <w:lsdException w:name="Light List Accent 4" w:semiHidden="0" w:uiPriority="61" w:unhideWhenUsed="0"/>
+    <w:lsdException w:name="Light Grid Accent 4" w:semiHidden="0" w:uiPriority="62" w:unhideWhenUsed="0"/>
+    <w:lsdException w:name="Medium Shading 1 Accent 4" w:semiHidden="0" w:uiPriority="63" w:unhideWhenUsed="0"/>
+    <w:lsdException w:name="Medium Shading 2 Accent 4" w:semiHidden="0" w:uiPriority="64" w:unhideWhenUsed="0"/>
+    <w:lsdException w:name="Medium List 1 Accent 4" w:semiHidden="0" w:uiPriority="65" w:unhideWhenUsed="0"/>
+    <w:lsdException w:name="Medium List 2 Accent 4" w:semiHidden="0" w:uiPriority="66" w:unhideWhenUsed="0"/>
+    <w:lsdException w:name="Medium Grid 1 Accent 4" w:semiHidden="0" w:uiPriority="67" w:unhideWhenUsed="0"/>
+    <w:lsdException w:name="Medium Grid 2 Accent 4" w:semiHidden="0" w:uiPriority="68" w:unhideWhenUsed="0"/>
+    <w:lsdException w:name="Medium Grid 3 Accent 4" w:semiHidden="0" w:uiPriority="69" w:unhideWhenUsed="0"/>
+    <w:lsdException w:name="Dark List Accent 4" w:semiHidden="0" w:uiPriority="70" w:unhideWhenUsed="0"/>
+    <w:lsdException w:name="Colorful Shading Accent 4" w:semiHidden="0" w:uiPriority="71" w:unhideWhenUsed="0"/>
+    <w:lsdException w:name="Colorful List Accent 4" w:semiHidden="0" w:uiPriority="72" w:unhideWhenUsed="0"/>
+    <w:lsdException w:name="Colorful Grid Accent 4" w:semiHidden="0" w:uiPriority="73" w:unhideWhenUsed="0"/>
+    <w:lsdException w:name="Light Shading Accent 5" w:semiHidden="0" w:uiPriority="60" w:unhideWhenUsed="0"/>
+    <w:lsdException w:name="Light List Accent 5" w:semiHidden="0" w:uiPriority="61" w:unhideWhenUsed="0"/>
+    <w:lsdException w:name="Light Grid Accent 5" w:semiHidden="0" w:uiPriority="62" w:unhideWhenUsed="0"/>
+    <w:lsdException w:name="Medium Shading 1 Accent 5" w:semiHidden="0" w:uiPriority="63" w:unhideWhenUsed="0"/>
+    <w:lsdException w:name="Medium Shading 2 Accent 5" w:semiHidden="0" w:uiPriority="64" w:unhideWhenUsed="0"/>
+    <w:lsdException w:name="Medium List 1 Accent 5" w:semiHidden="0" w:uiPriority="65" w:unhideWhenUsed="0"/>
+    <w:lsdException w:name="Medium List 2 Accent 5" w:semiHidden="0" w:uiPriority="66" w:unhideWhenUsed="0"/>
+    <w:lsdException w:name="Medium Grid 1 Accent 5" w:semiHidden="0" w:uiPriority="67" w:unhideWhenUsed="0"/>
+    <w:lsdException w:name="Medium Grid 2 Accent 5" w:semiHidden="0" w:uiPriority="68" w:unhideWhenUsed="0"/>
+    <w:lsdException w:name="Medium Grid 3 Accent 5" w:semiHidden="0" w:uiPriority="69" w:unhideWhenUsed="0"/>
+    <w:lsdException w:name="Dark List Accent 5" w:semiHidden="0" w:uiPriority="70" w:unhideWhenUsed="0"/>
+    <w:lsdException w:name="Colorful Shading Accent 5" w:semiHidden="0" w:uiPriority="71" w:unhideWhenUsed="0"/>
+    <w:lsdException w:name="Colorful List Accent 5" w:semiHidden="0" w:uiPriority="72" w:unhideWhenUsed="0"/>
+    <w:lsdException w:name="Colorful Grid Accent 5" w:semiHidden="0" w:uiPriority="73" w:unhideWhenUsed="0"/>
+    <w:lsdException w:name="Light Shading Accent 6" w:semiHidden="0" w:uiPriority="60" w:unhideWhenUsed="0"/>
+    <w:lsdException w:name="Light List Accent 6" w:semiHidden="0" w:uiPriority="61" w:unhideWhenUsed="0"/>
+    <w:lsdException w:name="Light Grid Accent 6" w:semiHidden="0" w:uiPriority="62" w:unhideWhenUsed="0"/>
+    <w:lsdException w:name="Medium Shading 1 Accent 6" w:semiHidden="0" w:uiPriority="63" w:unhideWhenUsed="0"/>
+    <w:lsdException w:name="Medium Shading 2 Accent 6" w:semiHidden="0" w:uiPriority="64" w:unhideWhenUsed="0"/>
+    <w:lsdException w:name="Medium List 1 Accent 6" w:semiHidden="0" w:uiPriority="65" w:unhideWhenUsed="0"/>
+    <w:lsdException w:name="Medium List 2 Accent 6" w:semiHidden="0" w:uiPriority="66" w:unhideWhenUsed="0"/>
+    <w:lsdException w:name="Medium Grid 1 Accent 6" w:semiHidden="0" w:uiPriority="67" w:unhideWhenUsed="0"/>
+    <w:lsdException w:name="Medium Grid 2 Accent 6" w:semiHidden="0" w:uiPriority="68" w:unhideWhenUsed="0"/>
+    <w:lsdException w:name="Medium Grid 3 Accent 6" w:semiHidden="0" w:uiPriority="69" w:unhideWhenUsed="0"/>
+    <w:lsdException w:name="Dark List Accent 6" w:semiHidden="0" w:uiPriority="70" w:unhideWhenUsed="0"/>
+    <w:lsdException w:name="Colorful Shading Accent 6" w:semiHidden="0" w:uiPriority="71" w:unhideWhenUsed="0"/>
+    <w:lsdException w:name="Colorful List Accent 6" w:semiHidden="0" w:uiPriority="72" w:unhideWhenUsed="0"/>
+    <w:lsdException w:name="Colorful Grid Accent 6" w:semiHidden="0" w:uiPriority="73" w:unhideWhenUsed="0"/>
+    <w:lsdException w:name="Subtle Emphasis" w:semiHidden="0" w:uiPriority="19" w:unhideWhenUsed="0" w:qFormat="1"/>
+    <w:lsdException w:name="Intense Emphasis" w:semiHidden="0" w:uiPriority="21" w:unhideWhenUsed="0" w:qFormat="1"/>
+    <w:lsdException w:name="Subtle Reference" w:semiHidden="0" w:uiPriority="31" w:unhideWhenUsed="0" w:qFormat="1"/>
+    <w:lsdException w:name="Intense Reference" w:semiHidden="0" w:uiPriority="32" w:unhideWhenUsed="0" w:qFormat="1"/>
+    <w:lsdException w:name="Book Title" w:semiHidden="0" w:uiPriority="33" w:unhideWhenUsed="0" w:qFormat="1"/>
+    <w:lsdException w:name="Bibliography" w:uiPriority="37"/>
+    <w:lsdException w:name="TOC Heading" w:uiPriority="39" w:qFormat="1"/>
   </w:latentStyles>
   <w:style w:type="paragraph" w:default="1" w:styleId="Normal">
     <w:name w:val="Normal"/>
@@ -1396,7 +1460,7 @@
   <a:extraClrSchemeLst/>
   <a:extLst>
     <a:ext uri="{05A4C25C-085E-4340-85A3-A5531E510DB2}">
-      <thm15:themeFamily xmlns:thm15="http://schemas.microsoft.com/office/thememl/2012/main" name="Office Theme" id="{62F939B6-93AF-4DB8-9C6B-D6C7DFDC589F}" vid="{4A3C46E8-61CC-4603-A589-7422A47A8E4A}"/>
+      <thm15:themeFamily xmlns:thm15="http://schemas.microsoft.com/office/thememl/2012/main" xmlns="" name="Office Theme" id="{62F939B6-93AF-4DB8-9C6B-D6C7DFDC589F}" vid="{4A3C46E8-61CC-4603-A589-7422A47A8E4A}"/>
     </a:ext>
   </a:extLst>
 </a:theme>

</xml_diff>